<commit_message>
atualizando o documento e as transformações
</commit_message>
<xml_diff>
--- a/Relatório.docx
+++ b/Relatório.docx
@@ -1677,6 +1677,13 @@
       </w:r>
       <w:proofErr w:type="spellEnd"/>
     </w:p>
+    <w:p>
+      <w:r>
+        <w:t>Dim_especies</w:t>
+      </w:r>
+      <w:bookmarkStart w:id="0" w:name="_GoBack"/>
+      <w:bookmarkEnd w:id="0"/>
+    </w:p>
     <w:p/>
     <w:p>
       <w:pPr>
@@ -1689,15 +1696,36 @@
       <w:r>
         <w:t>O quê</w:t>
       </w:r>
-      <w:bookmarkStart w:id="0" w:name="_GoBack"/>
-      <w:bookmarkEnd w:id="0"/>
-    </w:p>
+    </w:p>
+    <w:p/>
     <w:p>
       <w:r>
         <w:t>Fato_ocorrencia</w:t>
       </w:r>
     </w:p>
     <w:p/>
+    <w:p>
+      <w:pPr>
+        <w:pStyle w:val="PargrafodaLista"/>
+        <w:numPr>
+          <w:ilvl w:val="0"/>
+          <w:numId w:val="4"/>
+        </w:numPr>
+      </w:pPr>
+      <w:r>
+        <w:t>Onde</w:t>
+      </w:r>
+    </w:p>
+    <w:p>
+      <w:pPr>
+        <w:ind w:left="360"/>
+      </w:pPr>
+      <w:proofErr w:type="spellStart"/>
+      <w:r>
+        <w:t>Dim_Localidade</w:t>
+      </w:r>
+      <w:proofErr w:type="spellEnd"/>
+    </w:p>
     <w:p/>
     <w:p>
       <w:pPr>
@@ -3439,7 +3467,7 @@
 </file>
 
 <file path=customXml/itemProps2.xml><?xml version="1.0" encoding="utf-8"?>
-<ds:datastoreItem xmlns:ds="http://schemas.openxmlformats.org/officeDocument/2006/customXml" ds:itemID="{21315CA2-F432-40FD-B581-F58EB1568214}">
+<ds:datastoreItem xmlns:ds="http://schemas.openxmlformats.org/officeDocument/2006/customXml" ds:itemID="{59A3E191-EF12-4550-9882-997DEE5548DA}">
   <ds:schemaRefs>
     <ds:schemaRef ds:uri="http://schemas.openxmlformats.org/officeDocument/2006/bibliography"/>
   </ds:schemaRefs>

</xml_diff>

<commit_message>
adicionando e atualizando as pastas e arquivos da análise dos dados e tutoriais e relatório
</commit_message>
<xml_diff>
--- a/Relatório.docx
+++ b/Relatório.docx
@@ -222,7 +222,7 @@
                                 <a:avLst/>
                               </a:prstGeom>
                               <a:blipFill>
-                                <a:blip r:embed="rId7"/>
+                                <a:blip r:embed="rId9"/>
                                 <a:stretch>
                                   <a:fillRect r="-7574"/>
                                 </a:stretch>
@@ -274,7 +274,7 @@
                       <v:path arrowok="t" o:connecttype="custom" o:connectlocs="0,0;7315200,0;7315200,1130373;3620757,733885;0,1092249;0,0" o:connectangles="0,0,0,0,0,0"/>
                     </v:shape>
                     <v:rect id="Retângulo 151" o:spid="_x0000_s1028" style="position:absolute;width:73152;height:12161;visibility:visible;mso-wrap-style:square;v-text-anchor:middle" o:gfxdata="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" stroked="f" strokeweight="1.5pt">
-                      <v:fill r:id="rId8" o:title="" recolor="t" rotate="t" type="frame"/>
+                      <v:fill r:id="rId10" o:title="" recolor="t" rotate="t" type="frame"/>
                       <v:stroke endcap="round"/>
                     </v:rect>
                     <w10:wrap anchorx="page" anchory="page"/>
@@ -461,6 +461,7 @@
                             <w:dataBinding w:prefixMappings="xmlns:ns0='http://purl.org/dc/elements/1.1/' xmlns:ns1='http://schemas.openxmlformats.org/package/2006/metadata/core-properties' " w:xpath="/ns1:coreProperties[1]/ns0:creator[1]" w:storeItemID="{6C3C8BC8-F283-45AE-878A-BAB7291924A1}"/>
                             <w:text/>
                           </w:sdtPr>
+                          <w:sdtEndPr/>
                           <w:sdtContent>
                             <w:p>
                               <w:pPr>
@@ -506,6 +507,7 @@
                               <w:dataBinding w:prefixMappings="xmlns:ns0='http://schemas.microsoft.com/office/2006/coverPageProps' " w:xpath="/ns0:CoverPageProperties[1]/ns0:CompanyEmail[1]" w:storeItemID="{55AF091B-3C7A-41E3-B477-F2FDAA23CFDA}"/>
                               <w:text/>
                             </w:sdtPr>
+                            <w:sdtEndPr/>
                             <w:sdtContent>
                               <w:r>
                                 <w:rPr>
@@ -738,6 +740,7 @@
                             <w:dataBinding w:prefixMappings="xmlns:ns0='http://schemas.microsoft.com/office/2006/coverPageProps' " w:xpath="/ns0:CoverPageProperties[1]/ns0:Abstract[1]" w:storeItemID="{55AF091B-3C7A-41E3-B477-F2FDAA23CFDA}"/>
                             <w:text w:multiLine="1"/>
                           </w:sdtPr>
+                          <w:sdtEndPr/>
                           <w:sdtContent>
                             <w:p>
                               <w:pPr>
@@ -1052,6 +1055,7 @@
                             <w:dataBinding w:prefixMappings="xmlns:ns0='http://purl.org/dc/elements/1.1/' xmlns:ns1='http://schemas.openxmlformats.org/package/2006/metadata/core-properties' " w:xpath="/ns1:coreProperties[1]/ns0:subject[1]" w:storeItemID="{6C3C8BC8-F283-45AE-878A-BAB7291924A1}"/>
                             <w:text/>
                           </w:sdtPr>
+                          <w:sdtEndPr/>
                           <w:sdtContent>
                             <w:p>
                               <w:pPr>
@@ -1148,6 +1152,18 @@
           </w:r>
         </w:p>
         <w:p>
+          <w:pPr>
+            <w:pStyle w:val="Sumrio1"/>
+            <w:tabs>
+              <w:tab w:val="right" w:leader="dot" w:pos="9204"/>
+            </w:tabs>
+            <w:rPr>
+              <w:noProof/>
+              <w:sz w:val="22"/>
+              <w:szCs w:val="22"/>
+              <w:lang w:eastAsia="pt-BR"/>
+            </w:rPr>
+          </w:pPr>
           <w:r>
             <w:rPr>
               <w:b/>
@@ -1169,12 +1185,563 @@
             </w:rPr>
             <w:fldChar w:fldCharType="separate"/>
           </w:r>
-          <w:r>
+          <w:hyperlink w:anchor="_Toc89766415" w:history="1">
+            <w:r>
+              <w:rPr>
+                <w:rStyle w:val="Hyperlink"/>
+                <w:noProof/>
+              </w:rPr>
+              <w:t>Instalação</w:t>
+            </w:r>
+            <w:r>
+              <w:rPr>
+                <w:noProof/>
+                <w:webHidden/>
+              </w:rPr>
+              <w:tab/>
+            </w:r>
+            <w:r>
+              <w:rPr>
+                <w:noProof/>
+                <w:webHidden/>
+              </w:rPr>
+              <w:fldChar w:fldCharType="begin"/>
+            </w:r>
+            <w:r>
+              <w:rPr>
+                <w:noProof/>
+                <w:webHidden/>
+              </w:rPr>
+              <w:instrText xml:space="preserve"> PAGEREF _Toc89766415 \h </w:instrText>
+            </w:r>
+            <w:r>
+              <w:rPr>
+                <w:noProof/>
+                <w:webHidden/>
+              </w:rPr>
+            </w:r>
+            <w:r>
+              <w:rPr>
+                <w:noProof/>
+                <w:webHidden/>
+              </w:rPr>
+              <w:fldChar w:fldCharType="separate"/>
+            </w:r>
+            <w:r>
+              <w:rPr>
+                <w:noProof/>
+                <w:webHidden/>
+              </w:rPr>
+              <w:t>2</w:t>
+            </w:r>
+            <w:r>
+              <w:rPr>
+                <w:noProof/>
+                <w:webHidden/>
+              </w:rPr>
+              <w:fldChar w:fldCharType="end"/>
+            </w:r>
+          </w:hyperlink>
+        </w:p>
+        <w:p>
+          <w:pPr>
+            <w:pStyle w:val="Sumrio1"/>
+            <w:tabs>
+              <w:tab w:val="right" w:leader="dot" w:pos="9204"/>
+            </w:tabs>
             <w:rPr>
               <w:noProof/>
+              <w:sz w:val="22"/>
+              <w:szCs w:val="22"/>
+              <w:lang w:eastAsia="pt-BR"/>
             </w:rPr>
-            <w:t>Nenhuma entrada de sumário foi encontrada.</w:t>
-          </w:r>
+          </w:pPr>
+          <w:hyperlink w:anchor="_Toc89766416" w:history="1">
+            <w:r>
+              <w:rPr>
+                <w:rStyle w:val="Hyperlink"/>
+                <w:noProof/>
+              </w:rPr>
+              <w:t>Análise</w:t>
+            </w:r>
+            <w:r>
+              <w:rPr>
+                <w:noProof/>
+                <w:webHidden/>
+              </w:rPr>
+              <w:tab/>
+            </w:r>
+            <w:r>
+              <w:rPr>
+                <w:noProof/>
+                <w:webHidden/>
+              </w:rPr>
+              <w:fldChar w:fldCharType="begin"/>
+            </w:r>
+            <w:r>
+              <w:rPr>
+                <w:noProof/>
+                <w:webHidden/>
+              </w:rPr>
+              <w:instrText xml:space="preserve"> PAGEREF _Toc89766416 \h </w:instrText>
+            </w:r>
+            <w:r>
+              <w:rPr>
+                <w:noProof/>
+                <w:webHidden/>
+              </w:rPr>
+            </w:r>
+            <w:r>
+              <w:rPr>
+                <w:noProof/>
+                <w:webHidden/>
+              </w:rPr>
+              <w:fldChar w:fldCharType="separate"/>
+            </w:r>
+            <w:r>
+              <w:rPr>
+                <w:noProof/>
+                <w:webHidden/>
+              </w:rPr>
+              <w:t>3</w:t>
+            </w:r>
+            <w:r>
+              <w:rPr>
+                <w:noProof/>
+                <w:webHidden/>
+              </w:rPr>
+              <w:fldChar w:fldCharType="end"/>
+            </w:r>
+          </w:hyperlink>
+        </w:p>
+        <w:p>
+          <w:pPr>
+            <w:pStyle w:val="Sumrio1"/>
+            <w:tabs>
+              <w:tab w:val="right" w:leader="dot" w:pos="9204"/>
+            </w:tabs>
+            <w:rPr>
+              <w:noProof/>
+              <w:sz w:val="22"/>
+              <w:szCs w:val="22"/>
+              <w:lang w:eastAsia="pt-BR"/>
+            </w:rPr>
+          </w:pPr>
+          <w:hyperlink w:anchor="_Toc89766417" w:history="1">
+            <w:r>
+              <w:rPr>
+                <w:rStyle w:val="Hyperlink"/>
+                <w:noProof/>
+              </w:rPr>
+              <w:t>ETL</w:t>
+            </w:r>
+            <w:r>
+              <w:rPr>
+                <w:noProof/>
+                <w:webHidden/>
+              </w:rPr>
+              <w:tab/>
+            </w:r>
+            <w:r>
+              <w:rPr>
+                <w:noProof/>
+                <w:webHidden/>
+              </w:rPr>
+              <w:fldChar w:fldCharType="begin"/>
+            </w:r>
+            <w:r>
+              <w:rPr>
+                <w:noProof/>
+                <w:webHidden/>
+              </w:rPr>
+              <w:instrText xml:space="preserve"> PAGEREF _Toc89766417 \h </w:instrText>
+            </w:r>
+            <w:r>
+              <w:rPr>
+                <w:noProof/>
+                <w:webHidden/>
+              </w:rPr>
+            </w:r>
+            <w:r>
+              <w:rPr>
+                <w:noProof/>
+                <w:webHidden/>
+              </w:rPr>
+              <w:fldChar w:fldCharType="separate"/>
+            </w:r>
+            <w:r>
+              <w:rPr>
+                <w:noProof/>
+                <w:webHidden/>
+              </w:rPr>
+              <w:t>3</w:t>
+            </w:r>
+            <w:r>
+              <w:rPr>
+                <w:noProof/>
+                <w:webHidden/>
+              </w:rPr>
+              <w:fldChar w:fldCharType="end"/>
+            </w:r>
+          </w:hyperlink>
+        </w:p>
+        <w:p>
+          <w:pPr>
+            <w:pStyle w:val="Sumrio2"/>
+            <w:tabs>
+              <w:tab w:val="right" w:leader="dot" w:pos="9204"/>
+            </w:tabs>
+            <w:rPr>
+              <w:noProof/>
+              <w:sz w:val="22"/>
+              <w:szCs w:val="22"/>
+              <w:lang w:eastAsia="pt-BR"/>
+            </w:rPr>
+          </w:pPr>
+          <w:hyperlink w:anchor="_Toc89766418" w:history="1">
+            <w:r>
+              <w:rPr>
+                <w:rStyle w:val="Hyperlink"/>
+                <w:b/>
+                <w:noProof/>
+              </w:rPr>
+              <w:t>Stages</w:t>
+            </w:r>
+            <w:r>
+              <w:rPr>
+                <w:noProof/>
+                <w:webHidden/>
+              </w:rPr>
+              <w:tab/>
+            </w:r>
+            <w:r>
+              <w:rPr>
+                <w:noProof/>
+                <w:webHidden/>
+              </w:rPr>
+              <w:fldChar w:fldCharType="begin"/>
+            </w:r>
+            <w:r>
+              <w:rPr>
+                <w:noProof/>
+                <w:webHidden/>
+              </w:rPr>
+              <w:instrText xml:space="preserve"> PAGEREF _Toc89766418 \h </w:instrText>
+            </w:r>
+            <w:r>
+              <w:rPr>
+                <w:noProof/>
+                <w:webHidden/>
+              </w:rPr>
+            </w:r>
+            <w:r>
+              <w:rPr>
+                <w:noProof/>
+                <w:webHidden/>
+              </w:rPr>
+              <w:fldChar w:fldCharType="separate"/>
+            </w:r>
+            <w:r>
+              <w:rPr>
+                <w:noProof/>
+                <w:webHidden/>
+              </w:rPr>
+              <w:t>3</w:t>
+            </w:r>
+            <w:r>
+              <w:rPr>
+                <w:noProof/>
+                <w:webHidden/>
+              </w:rPr>
+              <w:fldChar w:fldCharType="end"/>
+            </w:r>
+          </w:hyperlink>
+        </w:p>
+        <w:p>
+          <w:pPr>
+            <w:pStyle w:val="Sumrio1"/>
+            <w:tabs>
+              <w:tab w:val="right" w:leader="dot" w:pos="9204"/>
+            </w:tabs>
+            <w:rPr>
+              <w:noProof/>
+              <w:sz w:val="22"/>
+              <w:szCs w:val="22"/>
+              <w:lang w:eastAsia="pt-BR"/>
+            </w:rPr>
+          </w:pPr>
+          <w:hyperlink w:anchor="_Toc89766419" w:history="1">
+            <w:r>
+              <w:rPr>
+                <w:rStyle w:val="Hyperlink"/>
+                <w:noProof/>
+              </w:rPr>
+              <w:t>Dimensões</w:t>
+            </w:r>
+            <w:r>
+              <w:rPr>
+                <w:noProof/>
+                <w:webHidden/>
+              </w:rPr>
+              <w:tab/>
+            </w:r>
+            <w:r>
+              <w:rPr>
+                <w:noProof/>
+                <w:webHidden/>
+              </w:rPr>
+              <w:fldChar w:fldCharType="begin"/>
+            </w:r>
+            <w:r>
+              <w:rPr>
+                <w:noProof/>
+                <w:webHidden/>
+              </w:rPr>
+              <w:instrText xml:space="preserve"> PAGEREF _Toc89766419 \h </w:instrText>
+            </w:r>
+            <w:r>
+              <w:rPr>
+                <w:noProof/>
+                <w:webHidden/>
+              </w:rPr>
+            </w:r>
+            <w:r>
+              <w:rPr>
+                <w:noProof/>
+                <w:webHidden/>
+              </w:rPr>
+              <w:fldChar w:fldCharType="separate"/>
+            </w:r>
+            <w:r>
+              <w:rPr>
+                <w:noProof/>
+                <w:webHidden/>
+              </w:rPr>
+              <w:t>4</w:t>
+            </w:r>
+            <w:r>
+              <w:rPr>
+                <w:noProof/>
+                <w:webHidden/>
+              </w:rPr>
+              <w:fldChar w:fldCharType="end"/>
+            </w:r>
+          </w:hyperlink>
+        </w:p>
+        <w:p>
+          <w:pPr>
+            <w:pStyle w:val="Sumrio1"/>
+            <w:tabs>
+              <w:tab w:val="right" w:leader="dot" w:pos="9204"/>
+            </w:tabs>
+            <w:rPr>
+              <w:noProof/>
+              <w:sz w:val="22"/>
+              <w:szCs w:val="22"/>
+              <w:lang w:eastAsia="pt-BR"/>
+            </w:rPr>
+          </w:pPr>
+          <w:hyperlink w:anchor="_Toc89766420" w:history="1">
+            <w:r>
+              <w:rPr>
+                <w:rStyle w:val="Hyperlink"/>
+                <w:noProof/>
+              </w:rPr>
+              <w:t>Modelo conceitual</w:t>
+            </w:r>
+            <w:r>
+              <w:rPr>
+                <w:noProof/>
+                <w:webHidden/>
+              </w:rPr>
+              <w:tab/>
+            </w:r>
+            <w:r>
+              <w:rPr>
+                <w:noProof/>
+                <w:webHidden/>
+              </w:rPr>
+              <w:fldChar w:fldCharType="begin"/>
+            </w:r>
+            <w:r>
+              <w:rPr>
+                <w:noProof/>
+                <w:webHidden/>
+              </w:rPr>
+              <w:instrText xml:space="preserve"> PAGEREF _Toc89766420 \h </w:instrText>
+            </w:r>
+            <w:r>
+              <w:rPr>
+                <w:noProof/>
+                <w:webHidden/>
+              </w:rPr>
+            </w:r>
+            <w:r>
+              <w:rPr>
+                <w:noProof/>
+                <w:webHidden/>
+              </w:rPr>
+              <w:fldChar w:fldCharType="separate"/>
+            </w:r>
+            <w:r>
+              <w:rPr>
+                <w:noProof/>
+                <w:webHidden/>
+              </w:rPr>
+              <w:t>5</w:t>
+            </w:r>
+            <w:r>
+              <w:rPr>
+                <w:noProof/>
+                <w:webHidden/>
+              </w:rPr>
+              <w:fldChar w:fldCharType="end"/>
+            </w:r>
+          </w:hyperlink>
+        </w:p>
+        <w:p>
+          <w:pPr>
+            <w:pStyle w:val="Sumrio1"/>
+            <w:tabs>
+              <w:tab w:val="right" w:leader="dot" w:pos="9204"/>
+            </w:tabs>
+            <w:rPr>
+              <w:noProof/>
+              <w:sz w:val="22"/>
+              <w:szCs w:val="22"/>
+              <w:lang w:eastAsia="pt-BR"/>
+            </w:rPr>
+          </w:pPr>
+          <w:hyperlink w:anchor="_Toc89766421" w:history="1">
+            <w:r>
+              <w:rPr>
+                <w:rStyle w:val="Hyperlink"/>
+                <w:noProof/>
+              </w:rPr>
+              <w:t>Hierarquias</w:t>
+            </w:r>
+            <w:r>
+              <w:rPr>
+                <w:noProof/>
+                <w:webHidden/>
+              </w:rPr>
+              <w:tab/>
+            </w:r>
+            <w:r>
+              <w:rPr>
+                <w:noProof/>
+                <w:webHidden/>
+              </w:rPr>
+              <w:fldChar w:fldCharType="begin"/>
+            </w:r>
+            <w:r>
+              <w:rPr>
+                <w:noProof/>
+                <w:webHidden/>
+              </w:rPr>
+              <w:instrText xml:space="preserve"> PAGEREF _Toc89766421 \h </w:instrText>
+            </w:r>
+            <w:r>
+              <w:rPr>
+                <w:noProof/>
+                <w:webHidden/>
+              </w:rPr>
+            </w:r>
+            <w:r>
+              <w:rPr>
+                <w:noProof/>
+                <w:webHidden/>
+              </w:rPr>
+              <w:fldChar w:fldCharType="separate"/>
+            </w:r>
+            <w:r>
+              <w:rPr>
+                <w:noProof/>
+                <w:webHidden/>
+              </w:rPr>
+              <w:t>6</w:t>
+            </w:r>
+            <w:r>
+              <w:rPr>
+                <w:noProof/>
+                <w:webHidden/>
+              </w:rPr>
+              <w:fldChar w:fldCharType="end"/>
+            </w:r>
+          </w:hyperlink>
+        </w:p>
+        <w:p>
+          <w:pPr>
+            <w:pStyle w:val="Sumrio1"/>
+            <w:tabs>
+              <w:tab w:val="right" w:leader="dot" w:pos="9204"/>
+            </w:tabs>
+            <w:rPr>
+              <w:noProof/>
+              <w:sz w:val="22"/>
+              <w:szCs w:val="22"/>
+              <w:lang w:eastAsia="pt-BR"/>
+            </w:rPr>
+          </w:pPr>
+          <w:hyperlink w:anchor="_Toc89766422" w:history="1">
+            <w:r>
+              <w:rPr>
+                <w:rStyle w:val="Hyperlink"/>
+                <w:noProof/>
+              </w:rPr>
+              <w:t>Sugestões</w:t>
+            </w:r>
+            <w:r>
+              <w:rPr>
+                <w:noProof/>
+                <w:webHidden/>
+              </w:rPr>
+              <w:tab/>
+            </w:r>
+            <w:r>
+              <w:rPr>
+                <w:noProof/>
+                <w:webHidden/>
+              </w:rPr>
+              <w:fldChar w:fldCharType="begin"/>
+            </w:r>
+            <w:r>
+              <w:rPr>
+                <w:noProof/>
+                <w:webHidden/>
+              </w:rPr>
+              <w:instrText xml:space="preserve"> PAGEREF _Toc89766422 \h </w:instrText>
+            </w:r>
+            <w:r>
+              <w:rPr>
+                <w:noProof/>
+                <w:webHidden/>
+              </w:rPr>
+            </w:r>
+            <w:r>
+              <w:rPr>
+                <w:noProof/>
+                <w:webHidden/>
+              </w:rPr>
+              <w:fldChar w:fldCharType="separate"/>
+            </w:r>
+            <w:r>
+              <w:rPr>
+                <w:noProof/>
+                <w:webHidden/>
+              </w:rPr>
+              <w:t>8</w:t>
+            </w:r>
+            <w:r>
+              <w:rPr>
+                <w:noProof/>
+                <w:webHidden/>
+              </w:rPr>
+              <w:fldChar w:fldCharType="end"/>
+            </w:r>
+          </w:hyperlink>
+        </w:p>
+        <w:p>
           <w:r>
             <w:rPr>
               <w:b/>
@@ -1194,10 +1761,12 @@
       <w:pPr>
         <w:pStyle w:val="Ttulo1"/>
       </w:pPr>
+      <w:bookmarkStart w:id="0" w:name="_Toc89766415"/>
       <w:r>
         <w:lastRenderedPageBreak/>
         <w:t>Instalação</w:t>
       </w:r>
+      <w:bookmarkEnd w:id="0"/>
     </w:p>
     <w:p/>
     <w:p>
@@ -1242,7 +1811,7 @@
       <w:pPr>
         <w:pStyle w:val="PargrafodaLista"/>
       </w:pPr>
-      <w:hyperlink r:id="rId9" w:history="1">
+      <w:hyperlink r:id="rId11" w:history="1">
         <w:r>
           <w:rPr>
             <w:rStyle w:val="Hyperlink"/>
@@ -1257,6 +1826,11 @@
     <w:p>
       <w:pPr>
         <w:pStyle w:val="PargrafodaLista"/>
+      </w:pPr>
+    </w:p>
+    <w:p>
+      <w:pPr>
+        <w:pStyle w:val="PargrafodaLista"/>
         <w:numPr>
           <w:ilvl w:val="0"/>
           <w:numId w:val="1"/>
@@ -1291,7 +1865,7 @@
       <w:pPr>
         <w:pStyle w:val="PargrafodaLista"/>
       </w:pPr>
-      <w:hyperlink r:id="rId10" w:history="1">
+      <w:hyperlink r:id="rId12" w:history="1">
         <w:r>
           <w:rPr>
             <w:rStyle w:val="Hyperlink"/>
@@ -1306,6 +1880,11 @@
     <w:p>
       <w:pPr>
         <w:pStyle w:val="PargrafodaLista"/>
+      </w:pPr>
+    </w:p>
+    <w:p>
+      <w:pPr>
+        <w:pStyle w:val="PargrafodaLista"/>
         <w:numPr>
           <w:ilvl w:val="0"/>
           <w:numId w:val="1"/>
@@ -1324,7 +1903,7 @@
       <w:pPr>
         <w:pStyle w:val="PargrafodaLista"/>
       </w:pPr>
-      <w:hyperlink r:id="rId11" w:history="1">
+      <w:hyperlink r:id="rId13" w:history="1">
         <w:r>
           <w:rPr>
             <w:rStyle w:val="Hyperlink"/>
@@ -1339,55 +1918,490 @@
     <w:p>
       <w:pPr>
         <w:pStyle w:val="PargrafodaLista"/>
+      </w:pPr>
+    </w:p>
+    <w:p>
+      <w:pPr>
+        <w:pStyle w:val="PargrafodaLista"/>
         <w:numPr>
           <w:ilvl w:val="0"/>
           <w:numId w:val="1"/>
         </w:numPr>
-      </w:pPr>
-      <w:r>
-        <w:t>F</w:t>
+        <w:spacing w:after="160" w:line="259" w:lineRule="auto"/>
+      </w:pPr>
+      <w:proofErr w:type="spellStart"/>
+      <w:r>
+        <w:rPr>
+          <w:rFonts w:asciiTheme="majorHAnsi" w:eastAsia="Calibri" w:hAnsiTheme="majorHAnsi" w:cstheme="majorHAnsi"/>
+        </w:rPr>
+        <w:t>Schema</w:t>
+      </w:r>
+      <w:proofErr w:type="spellEnd"/>
+      <w:r>
+        <w:rPr>
+          <w:rFonts w:asciiTheme="majorHAnsi" w:eastAsia="Calibri" w:hAnsiTheme="majorHAnsi" w:cstheme="majorHAnsi"/>
+        </w:rPr>
+        <w:t xml:space="preserve"> Workbench (psw-ce-3.6.1)</w:t>
+      </w:r>
+      <w:r>
+        <w:rPr>
+          <w:rFonts w:asciiTheme="majorHAnsi" w:eastAsia="Calibri" w:hAnsiTheme="majorHAnsi" w:cstheme="majorHAnsi"/>
+        </w:rPr>
+        <w:t xml:space="preserve"> para modelagem e publicação do Data Mart;</w:t>
+      </w:r>
+    </w:p>
+    <w:p>
+      <w:pPr>
+        <w:pStyle w:val="PargrafodaLista"/>
+      </w:pPr>
+      <w:hyperlink r:id="rId14" w:history="1">
+        <w:r>
+          <w:rPr>
+            <w:rStyle w:val="Hyperlink"/>
+          </w:rPr>
+          <w:t>https://sourceforge.net/projects/pentaho/files/Pentaho-9.2/client-tools/psw-ce-9.2.0.0-290.zip/download</w:t>
+        </w:r>
+      </w:hyperlink>
+      <w:r>
+        <w:t xml:space="preserve"> </w:t>
+      </w:r>
+    </w:p>
+    <w:p>
+      <w:pPr>
+        <w:pStyle w:val="PargrafodaLista"/>
+        <w:spacing w:after="160" w:line="259" w:lineRule="auto"/>
+      </w:pPr>
+    </w:p>
+    <w:p>
+      <w:pPr>
+        <w:pStyle w:val="PargrafodaLista"/>
+        <w:numPr>
+          <w:ilvl w:val="0"/>
+          <w:numId w:val="1"/>
+        </w:numPr>
+        <w:spacing w:after="160" w:line="259" w:lineRule="auto"/>
+        <w:rPr>
+          <w:rFonts w:eastAsiaTheme="minorHAnsi"/>
+        </w:rPr>
+      </w:pPr>
+      <w:proofErr w:type="spellStart"/>
+      <w:r>
+        <w:rPr>
+          <w:rFonts w:asciiTheme="majorHAnsi" w:eastAsia="Calibri" w:hAnsiTheme="majorHAnsi" w:cstheme="majorHAnsi"/>
+        </w:rPr>
+        <w:t>Pentaho</w:t>
+      </w:r>
+      <w:proofErr w:type="spellEnd"/>
+      <w:r>
+        <w:rPr>
+          <w:rFonts w:asciiTheme="majorHAnsi" w:eastAsia="Calibri" w:hAnsiTheme="majorHAnsi" w:cstheme="majorHAnsi"/>
+        </w:rPr>
+        <w:t xml:space="preserve"> Server (</w:t>
+      </w:r>
+      <w:r>
+        <w:rPr>
+          <w:rFonts w:asciiTheme="majorHAnsi" w:eastAsia="Calibri" w:hAnsiTheme="majorHAnsi" w:cstheme="majorHAnsi"/>
+        </w:rPr>
+        <w:t>C:\</w:t>
+      </w:r>
+      <w:proofErr w:type="spellStart"/>
+      <w:r>
+        <w:rPr>
+          <w:rFonts w:asciiTheme="majorHAnsi" w:eastAsia="Calibri" w:hAnsiTheme="majorHAnsi" w:cstheme="majorHAnsi"/>
+        </w:rPr>
+        <w:t>Pentaho</w:t>
+      </w:r>
+      <w:proofErr w:type="spellEnd"/>
+      <w:r>
+        <w:rPr>
+          <w:rFonts w:asciiTheme="majorHAnsi" w:eastAsia="Calibri" w:hAnsiTheme="majorHAnsi" w:cstheme="majorHAnsi"/>
+        </w:rPr>
+        <w:t>\pentaho-server-9</w:t>
+      </w:r>
+      <w:r>
+        <w:rPr>
+          <w:rFonts w:asciiTheme="majorHAnsi" w:eastAsia="Calibri" w:hAnsiTheme="majorHAnsi" w:cstheme="majorHAnsi"/>
+        </w:rPr>
+        <w:t xml:space="preserve">) com o </w:t>
+      </w:r>
+      <w:proofErr w:type="spellStart"/>
+      <w:r>
+        <w:rPr>
+          <w:rFonts w:asciiTheme="majorHAnsi" w:eastAsia="Calibri" w:hAnsiTheme="majorHAnsi" w:cstheme="majorHAnsi"/>
+        </w:rPr>
+        <w:t>Plugin</w:t>
+      </w:r>
+      <w:proofErr w:type="spellEnd"/>
+      <w:r>
+        <w:rPr>
+          <w:rFonts w:asciiTheme="majorHAnsi" w:eastAsia="Calibri" w:hAnsiTheme="majorHAnsi" w:cstheme="majorHAnsi"/>
+        </w:rPr>
+        <w:t xml:space="preserve"> </w:t>
+      </w:r>
+      <w:proofErr w:type="spellStart"/>
+      <w:r>
+        <w:rPr>
+          <w:rFonts w:asciiTheme="majorHAnsi" w:eastAsia="Calibri" w:hAnsiTheme="majorHAnsi" w:cstheme="majorHAnsi"/>
+        </w:rPr>
+        <w:t>Saiku</w:t>
+      </w:r>
+      <w:proofErr w:type="spellEnd"/>
+      <w:r>
+        <w:rPr>
+          <w:rFonts w:asciiTheme="majorHAnsi" w:eastAsia="Calibri" w:hAnsiTheme="majorHAnsi" w:cstheme="majorHAnsi"/>
+        </w:rPr>
+        <w:t xml:space="preserve"> (</w:t>
+      </w:r>
+      <w:proofErr w:type="spellStart"/>
+      <w:r>
+        <w:rPr>
+          <w:rFonts w:asciiTheme="majorHAnsi" w:eastAsia="Calibri" w:hAnsiTheme="majorHAnsi" w:cstheme="majorHAnsi"/>
+        </w:rPr>
+        <w:t>Saiku</w:t>
+      </w:r>
+      <w:proofErr w:type="spellEnd"/>
+      <w:r>
+        <w:rPr>
+          <w:rFonts w:asciiTheme="majorHAnsi" w:eastAsia="Calibri" w:hAnsiTheme="majorHAnsi" w:cstheme="majorHAnsi"/>
+        </w:rPr>
+        <w:t xml:space="preserve"> </w:t>
+      </w:r>
+      <w:proofErr w:type="spellStart"/>
+      <w:r>
+        <w:rPr>
+          <w:rFonts w:asciiTheme="majorHAnsi" w:eastAsia="Calibri" w:hAnsiTheme="majorHAnsi" w:cstheme="majorHAnsi"/>
+        </w:rPr>
+        <w:t>with</w:t>
+      </w:r>
+      <w:proofErr w:type="spellEnd"/>
+      <w:r>
+        <w:rPr>
+          <w:rFonts w:asciiTheme="majorHAnsi" w:eastAsia="Calibri" w:hAnsiTheme="majorHAnsi" w:cstheme="majorHAnsi"/>
+        </w:rPr>
+        <w:t xml:space="preserve"> </w:t>
+      </w:r>
+      <w:proofErr w:type="spellStart"/>
+      <w:r>
+        <w:rPr>
+          <w:rFonts w:asciiTheme="majorHAnsi" w:eastAsia="Calibri" w:hAnsiTheme="majorHAnsi" w:cstheme="majorHAnsi"/>
+        </w:rPr>
+        <w:t>Fix</w:t>
+      </w:r>
+      <w:proofErr w:type="spellEnd"/>
+      <w:r>
+        <w:rPr>
+          <w:rFonts w:asciiTheme="majorHAnsi" w:eastAsia="Calibri" w:hAnsiTheme="majorHAnsi" w:cstheme="majorHAnsi"/>
+        </w:rPr>
+        <w:t xml:space="preserve"> for </w:t>
+      </w:r>
+      <w:proofErr w:type="spellStart"/>
+      <w:r>
+        <w:rPr>
+          <w:rFonts w:asciiTheme="majorHAnsi" w:eastAsia="Calibri" w:hAnsiTheme="majorHAnsi" w:cstheme="majorHAnsi"/>
+        </w:rPr>
+        <w:t>Pentaho</w:t>
+      </w:r>
+      <w:proofErr w:type="spellEnd"/>
+      <w:r>
+        <w:rPr>
+          <w:rFonts w:asciiTheme="majorHAnsi" w:eastAsia="Calibri" w:hAnsiTheme="majorHAnsi" w:cstheme="majorHAnsi"/>
+        </w:rPr>
+        <w:t xml:space="preserve"> 9x</w:t>
+      </w:r>
+      <w:r>
+        <w:rPr>
+          <w:rFonts w:asciiTheme="majorHAnsi" w:eastAsia="Calibri" w:hAnsiTheme="majorHAnsi" w:cstheme="majorHAnsi"/>
+        </w:rPr>
+        <w:t>)</w:t>
+      </w:r>
+      <w:r>
+        <w:rPr>
+          <w:rFonts w:asciiTheme="majorHAnsi" w:eastAsia="Calibri" w:hAnsiTheme="majorHAnsi" w:cstheme="majorHAnsi"/>
+        </w:rPr>
+        <w:t xml:space="preserve"> para criar a conexão, criar e acessar o OLAP, a modelagem (cubos);</w:t>
+      </w:r>
+    </w:p>
+    <w:p>
+      <w:pPr>
+        <w:pStyle w:val="PargrafodaLista"/>
+      </w:pPr>
+      <w:hyperlink r:id="rId15" w:history="1">
+        <w:r>
+          <w:rPr>
+            <w:rStyle w:val="Hyperlink"/>
+          </w:rPr>
+          <w:t>https://sourceforge.net/projects/pentaho/files/Pentaho-9.2/server/</w:t>
+        </w:r>
+      </w:hyperlink>
+      <w:r>
+        <w:t xml:space="preserve"> </w:t>
+      </w:r>
+    </w:p>
+    <w:p>
+      <w:pPr>
+        <w:pStyle w:val="PargrafodaLista"/>
+      </w:pPr>
+      <w:hyperlink r:id="rId16" w:history="1">
+        <w:r>
+          <w:rPr>
+            <w:rStyle w:val="Hyperlink"/>
+          </w:rPr>
+          <w:t>https://github.com/ambientelivre/saiku-fix/tree/main/saiku-fix-pentaho-9/saiku</w:t>
+        </w:r>
+      </w:hyperlink>
+    </w:p>
+    <w:p>
+      <w:pPr>
+        <w:pStyle w:val="PargrafodaLista"/>
+        <w:spacing w:after="160" w:line="259" w:lineRule="auto"/>
+        <w:rPr>
+          <w:rFonts w:eastAsiaTheme="minorHAnsi"/>
+        </w:rPr>
+      </w:pPr>
+    </w:p>
+    <w:p>
+      <w:pPr>
+        <w:pStyle w:val="PargrafodaLista"/>
+        <w:numPr>
+          <w:ilvl w:val="0"/>
+          <w:numId w:val="1"/>
+        </w:numPr>
+        <w:spacing w:after="160" w:line="259" w:lineRule="auto"/>
+        <w:rPr>
+          <w:rFonts w:eastAsiaTheme="minorHAnsi"/>
+        </w:rPr>
+      </w:pPr>
+      <w:proofErr w:type="spellStart"/>
+      <w:r>
+        <w:rPr>
+          <w:rFonts w:asciiTheme="majorHAnsi" w:eastAsia="Calibri" w:hAnsiTheme="majorHAnsi" w:cstheme="majorHAnsi"/>
+        </w:rPr>
+        <w:t>Jar</w:t>
+      </w:r>
+      <w:proofErr w:type="spellEnd"/>
+      <w:r>
+        <w:rPr>
+          <w:rFonts w:asciiTheme="majorHAnsi" w:eastAsia="Calibri" w:hAnsiTheme="majorHAnsi" w:cstheme="majorHAnsi"/>
+        </w:rPr>
+        <w:t xml:space="preserve"> do</w:t>
+      </w:r>
+      <w:r>
+        <w:rPr>
+          <w:rFonts w:asciiTheme="majorHAnsi" w:eastAsia="Calibri" w:hAnsiTheme="majorHAnsi" w:cstheme="majorHAnsi"/>
+        </w:rPr>
+        <w:t xml:space="preserve"> </w:t>
+      </w:r>
+      <w:proofErr w:type="spellStart"/>
+      <w:r>
+        <w:rPr>
+          <w:rFonts w:asciiTheme="majorHAnsi" w:eastAsia="Calibri" w:hAnsiTheme="majorHAnsi" w:cstheme="majorHAnsi"/>
+        </w:rPr>
+        <w:t>postgreSql</w:t>
+      </w:r>
+      <w:proofErr w:type="spellEnd"/>
+    </w:p>
+    <w:p>
+      <w:pPr>
+        <w:pStyle w:val="PargrafodaLista"/>
+        <w:spacing w:after="160" w:line="259" w:lineRule="auto"/>
+        <w:rPr>
+          <w:rFonts w:eastAsiaTheme="minorHAnsi"/>
+        </w:rPr>
+      </w:pPr>
+      <w:hyperlink r:id="rId17" w:history="1">
+        <w:r>
+          <w:rPr>
+            <w:rStyle w:val="Hyperlink"/>
+          </w:rPr>
+          <w:t>https://jdbc.postgresql.org/download.html</w:t>
+        </w:r>
+      </w:hyperlink>
+    </w:p>
+    <w:p>
+      <w:pPr>
+        <w:pStyle w:val="PargrafodaLista"/>
+        <w:spacing w:after="160" w:line="259" w:lineRule="auto"/>
+      </w:pPr>
+    </w:p>
+    <w:p>
+      <w:pPr>
+        <w:pStyle w:val="PargrafodaLista"/>
+        <w:numPr>
+          <w:ilvl w:val="0"/>
+          <w:numId w:val="1"/>
+        </w:numPr>
+        <w:spacing w:after="160" w:line="259" w:lineRule="auto"/>
+      </w:pPr>
+      <w:r>
+        <w:rPr>
+          <w:rFonts w:asciiTheme="majorHAnsi" w:eastAsia="Calibri" w:hAnsiTheme="majorHAnsi" w:cstheme="majorHAnsi"/>
+        </w:rPr>
+        <w:t>SQL Power Architect Para modelagem da interaç</w:t>
+      </w:r>
+      <w:r>
+        <w:rPr>
+          <w:rFonts w:asciiTheme="majorHAnsi" w:eastAsia="Calibri" w:hAnsiTheme="majorHAnsi" w:cstheme="majorHAnsi"/>
+        </w:rPr>
+        <w:t>ão das tabelas;</w:t>
+      </w:r>
+    </w:p>
+    <w:p>
+      <w:pPr>
+        <w:pStyle w:val="PargrafodaLista"/>
+        <w:spacing w:after="160" w:line="259" w:lineRule="auto"/>
+      </w:pPr>
+      <w:hyperlink r:id="rId18" w:history="1">
+        <w:r>
+          <w:rPr>
+            <w:rStyle w:val="Hyperlink"/>
+          </w:rPr>
+          <w:t>http://www.bestofbi.com/page/architect_download_os</w:t>
+        </w:r>
+      </w:hyperlink>
+      <w:r>
+        <w:t xml:space="preserve"> </w:t>
+      </w:r>
+    </w:p>
+    <w:p>
+      <w:pPr>
+        <w:pStyle w:val="PargrafodaLista"/>
+        <w:spacing w:after="160" w:line="259" w:lineRule="auto"/>
+      </w:pPr>
+    </w:p>
+    <w:p>
+      <w:pPr>
+        <w:pStyle w:val="PargrafodaLista"/>
+        <w:numPr>
+          <w:ilvl w:val="0"/>
+          <w:numId w:val="1"/>
+        </w:numPr>
+        <w:spacing w:after="160" w:line="259" w:lineRule="auto"/>
+      </w:pPr>
+      <w:r>
+        <w:t>Chrome ou Firefox para acessar os cubos.</w:t>
+      </w:r>
+    </w:p>
+    <w:p>
+      <w:pPr>
+        <w:pStyle w:val="PargrafodaLista"/>
+      </w:pPr>
+    </w:p>
+    <w:p>
+      <w:pPr>
+        <w:pStyle w:val="PargrafodaLista"/>
+        <w:numPr>
+          <w:ilvl w:val="0"/>
+          <w:numId w:val="5"/>
+        </w:numPr>
+        <w:spacing w:after="160" w:line="259" w:lineRule="auto"/>
+      </w:pPr>
+      <w:r>
+        <w:t xml:space="preserve">JDK e JRE </w:t>
+      </w:r>
+    </w:p>
+    <w:p>
+      <w:pPr>
+        <w:pStyle w:val="PargrafodaLista"/>
+        <w:rPr>
+          <w:lang w:val="en-US"/>
+        </w:rPr>
+      </w:pPr>
+      <w:r>
+        <w:rPr>
+          <w:lang w:val="en-US"/>
+        </w:rPr>
+        <w:t xml:space="preserve">Download: </w:t>
+      </w:r>
+      <w:hyperlink r:id="rId19" w:history="1">
+        <w:r>
+          <w:rPr>
+            <w:rStyle w:val="Hyperlink"/>
+            <w:lang w:val="en-US"/>
+          </w:rPr>
+          <w:t>https://www.java.com/pt-BR/</w:t>
+        </w:r>
+      </w:hyperlink>
+      <w:r>
+        <w:rPr>
+          <w:lang w:val="en-US"/>
+        </w:rPr>
+        <w:t xml:space="preserve"> </w:t>
+      </w:r>
+    </w:p>
+    <w:p>
+      <w:pPr>
+        <w:pStyle w:val="PargrafodaLista"/>
+        <w:jc w:val="both"/>
+      </w:pPr>
+      <w:r>
+        <w:t>Set a variável</w:t>
+      </w:r>
+      <w:r>
+        <w:t xml:space="preserve"> e ambiente “</w:t>
+      </w:r>
+      <w:r>
+        <w:t>%JAVA_HOME\%bin</w:t>
+      </w:r>
+      <w:r>
+        <w:t>” ou</w:t>
+      </w:r>
+      <w:r>
+        <w:t xml:space="preserve"> “PENTAHO_JAVA_</w:t>
+      </w:r>
+      <w:r>
+        <w:t>HOME”</w:t>
       </w:r>
     </w:p>
     <w:p/>
     <w:p/>
     <w:p/>
-    <w:p>
-      <w:pPr>
-        <w:pStyle w:val="Ttulo1"/>
-      </w:pPr>
-      <w:r>
-        <w:t>Análise</w:t>
-      </w:r>
-    </w:p>
-    <w:p/>
-    <w:p>
-      <w:pPr>
-        <w:jc w:val="both"/>
-      </w:pPr>
-      <w:r>
-        <w:t>São dados de um período de 10 anos contendo ocorrências aeronáuticas que foram registradas no solo brasileiro</w:t>
-      </w:r>
-      <w:r>
-        <w:t xml:space="preserve"> para investigar e prevenir</w:t>
-      </w:r>
-      <w:r>
-        <w:t>.</w:t>
-      </w:r>
-    </w:p>
-    <w:p>
-      <w:pPr>
-        <w:jc w:val="both"/>
-      </w:pPr>
-    </w:p>
     <w:p/>
     <w:p/>
+    <w:p/>
+    <w:p/>
+    <w:p/>
     <w:p>
       <w:pPr>
         <w:pStyle w:val="Ttulo1"/>
       </w:pPr>
+      <w:bookmarkStart w:id="1" w:name="_Toc89766416"/>
+      <w:r>
+        <w:lastRenderedPageBreak/>
+        <w:t>Análise</w:t>
+      </w:r>
+      <w:bookmarkEnd w:id="1"/>
+    </w:p>
+    <w:p/>
+    <w:p>
+      <w:pPr>
+        <w:jc w:val="both"/>
+      </w:pPr>
+      <w:r>
+        <w:t>São dados de um período de 10 anos contendo ocorrências aeronáuticas que foram registradas no solo brasileiro</w:t>
+      </w:r>
+      <w:r>
+        <w:t xml:space="preserve"> para investigar e prevenir</w:t>
+      </w:r>
+      <w:r>
+        <w:t>.</w:t>
+      </w:r>
+    </w:p>
+    <w:p>
+      <w:pPr>
+        <w:jc w:val="both"/>
+      </w:pPr>
+    </w:p>
+    <w:p/>
+    <w:p/>
+    <w:p>
+      <w:pPr>
+        <w:pStyle w:val="Ttulo1"/>
+      </w:pPr>
+      <w:bookmarkStart w:id="2" w:name="_Toc89766417"/>
       <w:r>
         <w:t>ETL</w:t>
       </w:r>
+      <w:bookmarkEnd w:id="2"/>
     </w:p>
     <w:p/>
     <w:p>
@@ -1410,7 +2424,7 @@
       <w:pPr>
         <w:jc w:val="both"/>
       </w:pPr>
-      <w:hyperlink r:id="rId12" w:history="1">
+      <w:hyperlink r:id="rId20" w:history="1">
         <w:r>
           <w:rPr>
             <w:rStyle w:val="Hyperlink"/>
@@ -1424,9 +2438,113 @@
     </w:p>
     <w:p/>
     <w:p>
+      <w:pPr>
+        <w:pStyle w:val="Ttulo2"/>
+        <w:rPr>
+          <w:b/>
+        </w:rPr>
+      </w:pPr>
+      <w:bookmarkStart w:id="3" w:name="_Toc89766418"/>
       <w:proofErr w:type="spellStart"/>
       <w:r>
+        <w:rPr>
+          <w:b/>
+        </w:rPr>
         <w:t>Stages</w:t>
+      </w:r>
+      <w:bookmarkEnd w:id="3"/>
+      <w:proofErr w:type="spellEnd"/>
+    </w:p>
+    <w:p>
+      <w:pPr>
+        <w:rPr>
+          <w:lang w:val="en-US"/>
+        </w:rPr>
+      </w:pPr>
+      <w:proofErr w:type="spellStart"/>
+      <w:r>
+        <w:rPr>
+          <w:lang w:val="en-US"/>
+        </w:rPr>
+        <w:t>stage_recomendacao</w:t>
+      </w:r>
+      <w:proofErr w:type="spellEnd"/>
+    </w:p>
+    <w:p>
+      <w:pPr>
+        <w:rPr>
+          <w:lang w:val="en-US"/>
+        </w:rPr>
+      </w:pPr>
+      <w:proofErr w:type="spellStart"/>
+      <w:r>
+        <w:rPr>
+          <w:lang w:val="en-US"/>
+        </w:rPr>
+        <w:t>stage_aeronave</w:t>
+      </w:r>
+      <w:proofErr w:type="spellEnd"/>
+    </w:p>
+    <w:p>
+      <w:proofErr w:type="spellStart"/>
+      <w:proofErr w:type="gramStart"/>
+      <w:r>
+        <w:t>stage</w:t>
+      </w:r>
+      <w:proofErr w:type="gramEnd"/>
+      <w:r>
+        <w:t>_fator_contribuinte</w:t>
+      </w:r>
+      <w:proofErr w:type="spellEnd"/>
+    </w:p>
+    <w:p>
+      <w:proofErr w:type="spellStart"/>
+      <w:proofErr w:type="gramStart"/>
+      <w:r>
+        <w:t>stage</w:t>
+      </w:r>
+      <w:proofErr w:type="gramEnd"/>
+      <w:r>
+        <w:t>_ocorrencia</w:t>
+      </w:r>
+      <w:proofErr w:type="spellEnd"/>
+    </w:p>
+    <w:p>
+      <w:proofErr w:type="spellStart"/>
+      <w:proofErr w:type="gramStart"/>
+      <w:r>
+        <w:t>stage</w:t>
+      </w:r>
+      <w:proofErr w:type="gramEnd"/>
+      <w:r>
+        <w:t>_ocorrencia</w:t>
+      </w:r>
+      <w:r>
+        <w:t>_tipo</w:t>
+      </w:r>
+      <w:proofErr w:type="spellEnd"/>
+    </w:p>
+    <w:p>
+      <w:proofErr w:type="spellStart"/>
+      <w:proofErr w:type="gramStart"/>
+      <w:r>
+        <w:t>stage</w:t>
+      </w:r>
+      <w:proofErr w:type="gramEnd"/>
+      <w:r>
+        <w:t>_reportes</w:t>
+      </w:r>
+      <w:proofErr w:type="spellEnd"/>
+    </w:p>
+    <w:p>
+      <w:proofErr w:type="spellStart"/>
+      <w:proofErr w:type="gramStart"/>
+      <w:r>
+        <w:t>stage</w:t>
+      </w:r>
+      <w:proofErr w:type="gramEnd"/>
+      <w:r>
+        <w:t>_reportes_especies</w:t>
       </w:r>
       <w:proofErr w:type="spellEnd"/>
     </w:p>
@@ -1556,7 +2674,6 @@
         <w:rPr>
           <w:b/>
         </w:rPr>
-        <w:lastRenderedPageBreak/>
         <w:t xml:space="preserve">Os campos </w:t>
       </w:r>
       <w:proofErr w:type="spellStart"/>
@@ -1603,9 +2720,12 @@
       <w:pPr>
         <w:pStyle w:val="Ttulo1"/>
       </w:pPr>
-      <w:r>
+      <w:bookmarkStart w:id="4" w:name="_Toc89766419"/>
+      <w:r>
+        <w:lastRenderedPageBreak/>
         <w:t>Dimensões</w:t>
       </w:r>
+      <w:bookmarkEnd w:id="4"/>
     </w:p>
     <w:p/>
     <w:p>
@@ -1621,6 +2741,9 @@
       </w:r>
     </w:p>
     <w:p>
+      <w:pPr>
+        <w:ind w:left="708"/>
+      </w:pPr>
       <w:proofErr w:type="spellStart"/>
       <w:r>
         <w:t>Dim_tempo</w:t>
@@ -1628,6 +2751,9 @@
       <w:proofErr w:type="spellEnd"/>
     </w:p>
     <w:p>
+      <w:pPr>
+        <w:ind w:left="708"/>
+      </w:pPr>
       <w:proofErr w:type="spellStart"/>
       <w:r>
         <w:t>Dim_data</w:t>
@@ -1649,7 +2775,7 @@
     </w:p>
     <w:p>
       <w:pPr>
-        <w:ind w:left="360"/>
+        <w:ind w:left="360" w:firstLine="348"/>
       </w:pPr>
       <w:proofErr w:type="spellStart"/>
       <w:r>
@@ -1671,6 +2797,9 @@
       </w:r>
     </w:p>
     <w:p>
+      <w:pPr>
+        <w:ind w:left="708"/>
+      </w:pPr>
       <w:proofErr w:type="spellStart"/>
       <w:r>
         <w:t>Dim_aeronaves</w:t>
@@ -1678,11 +2807,12 @@
       <w:proofErr w:type="spellEnd"/>
     </w:p>
     <w:p>
+      <w:pPr>
+        <w:ind w:left="708"/>
+      </w:pPr>
       <w:r>
         <w:t>Dim_especies</w:t>
       </w:r>
-      <w:bookmarkStart w:id="0" w:name="_GoBack"/>
-      <w:bookmarkEnd w:id="0"/>
     </w:p>
     <w:p/>
     <w:p>
@@ -1697,11 +2827,15 @@
         <w:t>O quê</w:t>
       </w:r>
     </w:p>
-    <w:p/>
-    <w:p>
+    <w:p>
+      <w:pPr>
+        <w:ind w:firstLine="708"/>
+      </w:pPr>
+      <w:proofErr w:type="spellStart"/>
       <w:r>
         <w:t>Fato_ocorrencia</w:t>
       </w:r>
+      <w:proofErr w:type="spellEnd"/>
     </w:p>
     <w:p/>
     <w:p>
@@ -1718,22 +2852,584 @@
     </w:p>
     <w:p>
       <w:pPr>
+        <w:ind w:left="360" w:firstLine="348"/>
+      </w:pPr>
+      <w:proofErr w:type="spellStart"/>
+      <w:r>
+        <w:t>Dim_Localidade</w:t>
+      </w:r>
+      <w:proofErr w:type="spellEnd"/>
+    </w:p>
+    <w:p/>
+    <w:p/>
+    <w:p>
+      <w:pPr>
+        <w:pStyle w:val="Ttulo1"/>
+      </w:pPr>
+      <w:r>
+        <w:t>Transformações criadas</w:t>
+      </w:r>
+    </w:p>
+    <w:p/>
+    <w:p>
+      <w:pPr>
+        <w:pStyle w:val="Ttulo2"/>
+      </w:pPr>
+      <w:proofErr w:type="spellStart"/>
+      <w:r>
+        <w:t>Stages</w:t>
+      </w:r>
+      <w:proofErr w:type="spellEnd"/>
+    </w:p>
+    <w:p/>
+    <w:p>
+      <w:pPr>
+        <w:ind w:left="426"/>
+      </w:pPr>
+      <w:proofErr w:type="spellStart"/>
+      <w:proofErr w:type="gramStart"/>
+      <w:r>
+        <w:t>stage</w:t>
+      </w:r>
+      <w:proofErr w:type="gramEnd"/>
+      <w:r>
+        <w:t>_recomendacao</w:t>
+      </w:r>
+      <w:proofErr w:type="spellEnd"/>
+    </w:p>
+    <w:p>
+      <w:pPr>
+        <w:ind w:left="426"/>
+      </w:pPr>
+      <w:proofErr w:type="spellStart"/>
+      <w:proofErr w:type="gramStart"/>
+      <w:r>
+        <w:t>stage</w:t>
+      </w:r>
+      <w:proofErr w:type="gramEnd"/>
+      <w:r>
+        <w:t>_aeronave</w:t>
+      </w:r>
+      <w:proofErr w:type="spellEnd"/>
+    </w:p>
+    <w:p>
+      <w:pPr>
+        <w:ind w:left="426"/>
+      </w:pPr>
+      <w:proofErr w:type="spellStart"/>
+      <w:proofErr w:type="gramStart"/>
+      <w:r>
+        <w:t>stage</w:t>
+      </w:r>
+      <w:proofErr w:type="gramEnd"/>
+      <w:r>
+        <w:t>_fator_contribuinte</w:t>
+      </w:r>
+      <w:proofErr w:type="spellEnd"/>
+    </w:p>
+    <w:p>
+      <w:pPr>
+        <w:ind w:left="426"/>
+      </w:pPr>
+      <w:proofErr w:type="spellStart"/>
+      <w:proofErr w:type="gramStart"/>
+      <w:r>
+        <w:t>stage</w:t>
+      </w:r>
+      <w:proofErr w:type="gramEnd"/>
+      <w:r>
+        <w:t>_ocorrencia</w:t>
+      </w:r>
+      <w:proofErr w:type="spellEnd"/>
+    </w:p>
+    <w:p>
+      <w:pPr>
+        <w:ind w:left="426"/>
+      </w:pPr>
+      <w:proofErr w:type="spellStart"/>
+      <w:proofErr w:type="gramStart"/>
+      <w:r>
+        <w:t>stage</w:t>
+      </w:r>
+      <w:proofErr w:type="gramEnd"/>
+      <w:r>
+        <w:t>_ocorrencia</w:t>
+      </w:r>
+      <w:r>
+        <w:t>_tipo</w:t>
+      </w:r>
+      <w:proofErr w:type="spellEnd"/>
+    </w:p>
+    <w:p>
+      <w:pPr>
+        <w:ind w:left="426"/>
+      </w:pPr>
+      <w:proofErr w:type="spellStart"/>
+      <w:proofErr w:type="gramStart"/>
+      <w:r>
+        <w:t>stage</w:t>
+      </w:r>
+      <w:proofErr w:type="gramEnd"/>
+      <w:r>
+        <w:t>_reportes</w:t>
+      </w:r>
+      <w:proofErr w:type="spellEnd"/>
+    </w:p>
+    <w:p>
+      <w:pPr>
+        <w:ind w:left="426"/>
+      </w:pPr>
+      <w:proofErr w:type="spellStart"/>
+      <w:proofErr w:type="gramStart"/>
+      <w:r>
+        <w:t>stage</w:t>
+      </w:r>
+      <w:proofErr w:type="gramEnd"/>
+      <w:r>
+        <w:t>_reportes_especies</w:t>
+      </w:r>
+      <w:proofErr w:type="spellEnd"/>
+    </w:p>
+    <w:p/>
+    <w:p>
+      <w:r>
+        <w:rPr>
+          <w:noProof/>
+          <w:lang w:eastAsia="pt-BR"/>
+        </w:rPr>
+        <w:lastRenderedPageBreak/>
+        <w:drawing>
+          <wp:inline distT="0" distB="0" distL="0" distR="0" wp14:anchorId="3A4C8191" wp14:editId="24137B68">
+            <wp:extent cx="5850890" cy="4292242"/>
+            <wp:effectExtent l="0" t="0" r="0" b="0"/>
+            <wp:docPr id="55" name="Imagem 55"/>
+            <wp:cNvGraphicFramePr>
+              <a:graphicFrameLocks xmlns:a="http://schemas.openxmlformats.org/drawingml/2006/main" noChangeAspect="1"/>
+            </wp:cNvGraphicFramePr>
+            <a:graphic xmlns:a="http://schemas.openxmlformats.org/drawingml/2006/main">
+              <a:graphicData uri="http://schemas.openxmlformats.org/drawingml/2006/picture">
+                <pic:pic xmlns:pic="http://schemas.openxmlformats.org/drawingml/2006/picture">
+                  <pic:nvPicPr>
+                    <pic:cNvPr id="1" name=""/>
+                    <pic:cNvPicPr/>
+                  </pic:nvPicPr>
+                  <pic:blipFill>
+                    <a:blip r:embed="rId21"/>
+                    <a:stretch>
+                      <a:fillRect/>
+                    </a:stretch>
+                  </pic:blipFill>
+                  <pic:spPr>
+                    <a:xfrm>
+                      <a:off x="0" y="0"/>
+                      <a:ext cx="5850890" cy="4292242"/>
+                    </a:xfrm>
+                    <a:prstGeom prst="rect">
+                      <a:avLst/>
+                    </a:prstGeom>
+                  </pic:spPr>
+                </pic:pic>
+              </a:graphicData>
+            </a:graphic>
+          </wp:inline>
+        </w:drawing>
+      </w:r>
+    </w:p>
+    <w:p/>
+    <w:p>
+      <w:pPr>
         <w:ind w:left="360"/>
       </w:pPr>
       <w:proofErr w:type="spellStart"/>
       <w:r>
-        <w:t>Dim_Localidade</w:t>
+        <w:t>Stage</w:t>
       </w:r>
       <w:proofErr w:type="spellEnd"/>
+      <w:r>
+        <w:t xml:space="preserve"> única</w:t>
+      </w:r>
+      <w:r>
+        <w:t xml:space="preserve"> - </w:t>
+      </w:r>
+      <w:proofErr w:type="spellStart"/>
+      <w:r>
+        <w:t>StageMergeOcorrAer</w:t>
+      </w:r>
+      <w:proofErr w:type="spellEnd"/>
     </w:p>
     <w:p/>
     <w:p>
+      <w:r>
+        <w:rPr>
+          <w:noProof/>
+          <w:lang w:eastAsia="pt-BR"/>
+        </w:rPr>
+        <w:drawing>
+          <wp:inline distT="0" distB="0" distL="0" distR="0" wp14:anchorId="58A5B54F" wp14:editId="68296DF1">
+            <wp:extent cx="5850890" cy="1531324"/>
+            <wp:effectExtent l="0" t="0" r="0" b="0"/>
+            <wp:docPr id="56" name="Imagem 56"/>
+            <wp:cNvGraphicFramePr>
+              <a:graphicFrameLocks xmlns:a="http://schemas.openxmlformats.org/drawingml/2006/main" noChangeAspect="1"/>
+            </wp:cNvGraphicFramePr>
+            <a:graphic xmlns:a="http://schemas.openxmlformats.org/drawingml/2006/main">
+              <a:graphicData uri="http://schemas.openxmlformats.org/drawingml/2006/picture">
+                <pic:pic xmlns:pic="http://schemas.openxmlformats.org/drawingml/2006/picture">
+                  <pic:nvPicPr>
+                    <pic:cNvPr id="1" name=""/>
+                    <pic:cNvPicPr/>
+                  </pic:nvPicPr>
+                  <pic:blipFill>
+                    <a:blip r:embed="rId22"/>
+                    <a:stretch>
+                      <a:fillRect/>
+                    </a:stretch>
+                  </pic:blipFill>
+                  <pic:spPr>
+                    <a:xfrm>
+                      <a:off x="0" y="0"/>
+                      <a:ext cx="5850890" cy="1531324"/>
+                    </a:xfrm>
+                    <a:prstGeom prst="rect">
+                      <a:avLst/>
+                    </a:prstGeom>
+                  </pic:spPr>
+                </pic:pic>
+              </a:graphicData>
+            </a:graphic>
+          </wp:inline>
+        </w:drawing>
+      </w:r>
+    </w:p>
+    <w:p>
+      <w:pPr>
+        <w:pStyle w:val="Ttulo2"/>
+      </w:pPr>
+      <w:r>
+        <w:t>Fato e Dimensões</w:t>
+      </w:r>
+    </w:p>
+    <w:p>
+      <w:proofErr w:type="spellStart"/>
+      <w:r>
+        <w:t>Dim_data</w:t>
+      </w:r>
+      <w:proofErr w:type="spellEnd"/>
+    </w:p>
+    <w:p>
+      <w:r>
+        <w:rPr>
+          <w:noProof/>
+          <w:lang w:eastAsia="pt-BR"/>
+        </w:rPr>
+        <w:lastRenderedPageBreak/>
+        <w:drawing>
+          <wp:inline distT="0" distB="0" distL="0" distR="0" wp14:anchorId="63448D88" wp14:editId="57F6821B">
+            <wp:extent cx="6390640" cy="3322320"/>
+            <wp:effectExtent l="0" t="0" r="0" b="0"/>
+            <wp:docPr id="54" name="Imagem 54"/>
+            <wp:cNvGraphicFramePr>
+              <a:graphicFrameLocks xmlns:a="http://schemas.openxmlformats.org/drawingml/2006/main" noChangeAspect="1"/>
+            </wp:cNvGraphicFramePr>
+            <a:graphic xmlns:a="http://schemas.openxmlformats.org/drawingml/2006/main">
+              <a:graphicData uri="http://schemas.openxmlformats.org/drawingml/2006/picture">
+                <pic:pic xmlns:pic="http://schemas.openxmlformats.org/drawingml/2006/picture">
+                  <pic:nvPicPr>
+                    <pic:cNvPr id="1" name=""/>
+                    <pic:cNvPicPr/>
+                  </pic:nvPicPr>
+                  <pic:blipFill>
+                    <a:blip r:embed="rId23"/>
+                    <a:stretch>
+                      <a:fillRect/>
+                    </a:stretch>
+                  </pic:blipFill>
+                  <pic:spPr>
+                    <a:xfrm>
+                      <a:off x="0" y="0"/>
+                      <a:ext cx="6390640" cy="3322320"/>
+                    </a:xfrm>
+                    <a:prstGeom prst="rect">
+                      <a:avLst/>
+                    </a:prstGeom>
+                  </pic:spPr>
+                </pic:pic>
+              </a:graphicData>
+            </a:graphic>
+          </wp:inline>
+        </w:drawing>
+      </w:r>
+    </w:p>
+    <w:p>
+      <w:proofErr w:type="spellStart"/>
+      <w:r>
+        <w:t>Dim_time</w:t>
+      </w:r>
+      <w:proofErr w:type="spellEnd"/>
+    </w:p>
+    <w:p>
+      <w:r>
+        <w:rPr>
+          <w:noProof/>
+          <w:lang w:eastAsia="pt-BR"/>
+        </w:rPr>
+        <w:drawing>
+          <wp:inline distT="0" distB="0" distL="0" distR="0" wp14:anchorId="26EA2EA3" wp14:editId="010BDB1E">
+            <wp:extent cx="6390640" cy="2473960"/>
+            <wp:effectExtent l="0" t="0" r="0" b="2540"/>
+            <wp:docPr id="53" name="Imagem 53"/>
+            <wp:cNvGraphicFramePr>
+              <a:graphicFrameLocks xmlns:a="http://schemas.openxmlformats.org/drawingml/2006/main" noChangeAspect="1"/>
+            </wp:cNvGraphicFramePr>
+            <a:graphic xmlns:a="http://schemas.openxmlformats.org/drawingml/2006/main">
+              <a:graphicData uri="http://schemas.openxmlformats.org/drawingml/2006/picture">
+                <pic:pic xmlns:pic="http://schemas.openxmlformats.org/drawingml/2006/picture">
+                  <pic:nvPicPr>
+                    <pic:cNvPr id="1" name=""/>
+                    <pic:cNvPicPr/>
+                  </pic:nvPicPr>
+                  <pic:blipFill>
+                    <a:blip r:embed="rId24"/>
+                    <a:stretch>
+                      <a:fillRect/>
+                    </a:stretch>
+                  </pic:blipFill>
+                  <pic:spPr>
+                    <a:xfrm>
+                      <a:off x="0" y="0"/>
+                      <a:ext cx="6390640" cy="2473960"/>
+                    </a:xfrm>
+                    <a:prstGeom prst="rect">
+                      <a:avLst/>
+                    </a:prstGeom>
+                  </pic:spPr>
+                </pic:pic>
+              </a:graphicData>
+            </a:graphic>
+          </wp:inline>
+        </w:drawing>
+      </w:r>
+    </w:p>
+    <w:p/>
+    <w:p>
+      <w:r>
+        <w:t>Todas as demais dimensões e fato:</w:t>
+      </w:r>
+    </w:p>
+    <w:p>
+      <w:r>
+        <w:rPr>
+          <w:noProof/>
+          <w:lang w:eastAsia="pt-BR"/>
+        </w:rPr>
+        <w:lastRenderedPageBreak/>
+        <w:drawing>
+          <wp:inline distT="0" distB="0" distL="0" distR="0" wp14:anchorId="3EE1AE58" wp14:editId="72EA3265">
+            <wp:extent cx="6390640" cy="2549525"/>
+            <wp:effectExtent l="0" t="0" r="0" b="3175"/>
+            <wp:docPr id="52" name="Imagem 52"/>
+            <wp:cNvGraphicFramePr>
+              <a:graphicFrameLocks xmlns:a="http://schemas.openxmlformats.org/drawingml/2006/main" noChangeAspect="1"/>
+            </wp:cNvGraphicFramePr>
+            <a:graphic xmlns:a="http://schemas.openxmlformats.org/drawingml/2006/main">
+              <a:graphicData uri="http://schemas.openxmlformats.org/drawingml/2006/picture">
+                <pic:pic xmlns:pic="http://schemas.openxmlformats.org/drawingml/2006/picture">
+                  <pic:nvPicPr>
+                    <pic:cNvPr id="1" name=""/>
+                    <pic:cNvPicPr/>
+                  </pic:nvPicPr>
+                  <pic:blipFill>
+                    <a:blip r:embed="rId25"/>
+                    <a:stretch>
+                      <a:fillRect/>
+                    </a:stretch>
+                  </pic:blipFill>
+                  <pic:spPr>
+                    <a:xfrm>
+                      <a:off x="0" y="0"/>
+                      <a:ext cx="6390640" cy="2549525"/>
+                    </a:xfrm>
+                    <a:prstGeom prst="rect">
+                      <a:avLst/>
+                    </a:prstGeom>
+                  </pic:spPr>
+                </pic:pic>
+              </a:graphicData>
+            </a:graphic>
+          </wp:inline>
+        </w:drawing>
+      </w:r>
+    </w:p>
+    <w:p/>
+    <w:p>
       <w:pPr>
         <w:pStyle w:val="Ttulo1"/>
       </w:pPr>
+      <w:bookmarkStart w:id="5" w:name="_Toc89766420"/>
+      <w:r>
+        <w:t>Modelo conceitual</w:t>
+      </w:r>
+      <w:bookmarkEnd w:id="5"/>
+    </w:p>
+    <w:p>
+      <w:r>
+        <w:rPr>
+          <w:noProof/>
+          <w:lang w:eastAsia="pt-BR"/>
+        </w:rPr>
+        <w:drawing>
+          <wp:inline distT="0" distB="0" distL="0" distR="0" wp14:anchorId="1E8FF9DD" wp14:editId="1471474A">
+            <wp:extent cx="6390640" cy="4589780"/>
+            <wp:effectExtent l="0" t="0" r="0" b="1270"/>
+            <wp:docPr id="39" name="Imagem 39"/>
+            <wp:cNvGraphicFramePr>
+              <a:graphicFrameLocks xmlns:a="http://schemas.openxmlformats.org/drawingml/2006/main" noChangeAspect="1"/>
+            </wp:cNvGraphicFramePr>
+            <a:graphic xmlns:a="http://schemas.openxmlformats.org/drawingml/2006/main">
+              <a:graphicData uri="http://schemas.openxmlformats.org/drawingml/2006/picture">
+                <pic:pic xmlns:pic="http://schemas.openxmlformats.org/drawingml/2006/picture">
+                  <pic:nvPicPr>
+                    <pic:cNvPr id="1" name=""/>
+                    <pic:cNvPicPr/>
+                  </pic:nvPicPr>
+                  <pic:blipFill>
+                    <a:blip r:embed="rId26"/>
+                    <a:stretch>
+                      <a:fillRect/>
+                    </a:stretch>
+                  </pic:blipFill>
+                  <pic:spPr>
+                    <a:xfrm>
+                      <a:off x="0" y="0"/>
+                      <a:ext cx="6390640" cy="4589780"/>
+                    </a:xfrm>
+                    <a:prstGeom prst="rect">
+                      <a:avLst/>
+                    </a:prstGeom>
+                  </pic:spPr>
+                </pic:pic>
+              </a:graphicData>
+            </a:graphic>
+          </wp:inline>
+        </w:drawing>
+      </w:r>
+    </w:p>
+    <w:p/>
+    <w:p/>
+    <w:p/>
+    <w:p/>
+    <w:p>
+      <w:pPr>
+        <w:pStyle w:val="Ttulo1"/>
+      </w:pPr>
+      <w:bookmarkStart w:id="6" w:name="_Toc89766421"/>
+      <w:bookmarkStart w:id="7" w:name="_GoBack"/>
+      <w:bookmarkEnd w:id="7"/>
+      <w:r>
+        <w:t>Hierarquias</w:t>
+      </w:r>
+      <w:bookmarkEnd w:id="6"/>
+    </w:p>
+    <w:p/>
+    <w:p>
+      <w:r>
+        <w:rPr>
+          <w:noProof/>
+          <w:lang w:eastAsia="pt-BR"/>
+        </w:rPr>
+        <w:drawing>
+          <wp:inline distT="0" distB="0" distL="0" distR="0" wp14:anchorId="3E5215A5" wp14:editId="6E154137">
+            <wp:extent cx="4219575" cy="6115050"/>
+            <wp:effectExtent l="0" t="0" r="9525" b="0"/>
+            <wp:docPr id="40" name="Imagem 40"/>
+            <wp:cNvGraphicFramePr>
+              <a:graphicFrameLocks xmlns:a="http://schemas.openxmlformats.org/drawingml/2006/main" noChangeAspect="1"/>
+            </wp:cNvGraphicFramePr>
+            <a:graphic xmlns:a="http://schemas.openxmlformats.org/drawingml/2006/main">
+              <a:graphicData uri="http://schemas.openxmlformats.org/drawingml/2006/picture">
+                <pic:pic xmlns:pic="http://schemas.openxmlformats.org/drawingml/2006/picture">
+                  <pic:nvPicPr>
+                    <pic:cNvPr id="1" name=""/>
+                    <pic:cNvPicPr/>
+                  </pic:nvPicPr>
+                  <pic:blipFill>
+                    <a:blip r:embed="rId27"/>
+                    <a:stretch>
+                      <a:fillRect/>
+                    </a:stretch>
+                  </pic:blipFill>
+                  <pic:spPr>
+                    <a:xfrm>
+                      <a:off x="0" y="0"/>
+                      <a:ext cx="4219575" cy="6115050"/>
+                    </a:xfrm>
+                    <a:prstGeom prst="rect">
+                      <a:avLst/>
+                    </a:prstGeom>
+                  </pic:spPr>
+                </pic:pic>
+              </a:graphicData>
+            </a:graphic>
+          </wp:inline>
+        </w:drawing>
+      </w:r>
+    </w:p>
+    <w:p/>
+    <w:p>
+      <w:r>
+        <w:rPr>
+          <w:noProof/>
+          <w:lang w:eastAsia="pt-BR"/>
+        </w:rPr>
+        <w:lastRenderedPageBreak/>
+        <w:drawing>
+          <wp:inline distT="0" distB="0" distL="0" distR="0" wp14:anchorId="4073D8DC" wp14:editId="37534FC2">
+            <wp:extent cx="4375150" cy="9431020"/>
+            <wp:effectExtent l="0" t="0" r="6350" b="0"/>
+            <wp:docPr id="41" name="Imagem 41"/>
+            <wp:cNvGraphicFramePr>
+              <a:graphicFrameLocks xmlns:a="http://schemas.openxmlformats.org/drawingml/2006/main" noChangeAspect="1"/>
+            </wp:cNvGraphicFramePr>
+            <a:graphic xmlns:a="http://schemas.openxmlformats.org/drawingml/2006/main">
+              <a:graphicData uri="http://schemas.openxmlformats.org/drawingml/2006/picture">
+                <pic:pic xmlns:pic="http://schemas.openxmlformats.org/drawingml/2006/picture">
+                  <pic:nvPicPr>
+                    <pic:cNvPr id="1" name=""/>
+                    <pic:cNvPicPr/>
+                  </pic:nvPicPr>
+                  <pic:blipFill>
+                    <a:blip r:embed="rId28"/>
+                    <a:stretch>
+                      <a:fillRect/>
+                    </a:stretch>
+                  </pic:blipFill>
+                  <pic:spPr>
+                    <a:xfrm>
+                      <a:off x="0" y="0"/>
+                      <a:ext cx="4375150" cy="9431020"/>
+                    </a:xfrm>
+                    <a:prstGeom prst="rect">
+                      <a:avLst/>
+                    </a:prstGeom>
+                  </pic:spPr>
+                </pic:pic>
+              </a:graphicData>
+            </a:graphic>
+          </wp:inline>
+        </w:drawing>
+      </w:r>
+    </w:p>
+    <w:p/>
+    <w:p/>
+    <w:p>
+      <w:pPr>
+        <w:pStyle w:val="Ttulo1"/>
+      </w:pPr>
+      <w:bookmarkStart w:id="8" w:name="_Toc89766422"/>
       <w:r>
         <w:t>Sugestões</w:t>
       </w:r>
+      <w:bookmarkEnd w:id="8"/>
     </w:p>
     <w:p/>
     <w:p>
@@ -1757,8 +3453,14 @@
     <w:p/>
     <w:p/>
     <w:sectPr>
+      <w:headerReference w:type="even" r:id="rId29"/>
+      <w:headerReference w:type="default" r:id="rId30"/>
+      <w:footerReference w:type="even" r:id="rId31"/>
+      <w:footerReference w:type="default" r:id="rId32"/>
+      <w:headerReference w:type="first" r:id="rId33"/>
+      <w:footerReference w:type="first" r:id="rId34"/>
       <w:pgSz w:w="11906" w:h="16838"/>
-      <w:pgMar w:top="1417" w:right="1701" w:bottom="1417" w:left="1701" w:header="708" w:footer="708" w:gutter="0"/>
+      <w:pgMar w:top="1417" w:right="1416" w:bottom="1417" w:left="1276" w:header="708" w:footer="708" w:gutter="0"/>
       <w:pgNumType w:start="0"/>
       <w:cols w:space="708"/>
       <w:titlePg/>
@@ -1766,6 +3468,287 @@
     </w:sectPr>
   </w:body>
 </w:document>
+</file>
+
+<file path=word/endnotes.xml><?xml version="1.0" encoding="utf-8"?>
+<w:endnotes xmlns:wpc="http://schemas.microsoft.com/office/word/2010/wordprocessingCanvas" xmlns:mc="http://schemas.openxmlformats.org/markup-compatibility/2006" xmlns:o="urn:schemas-microsoft-com:office:office" xmlns:r="http://schemas.openxmlformats.org/officeDocument/2006/relationships" xmlns:m="http://schemas.openxmlformats.org/officeDocument/2006/math" xmlns:v="urn:schemas-microsoft-com:vml" xmlns:wp14="http://schemas.microsoft.com/office/word/2010/wordprocessingDrawing" xmlns:wp="http://schemas.openxmlformats.org/drawingml/2006/wordprocessingDrawing" xmlns:w10="urn:schemas-microsoft-com:office:word" xmlns:w="http://schemas.openxmlformats.org/wordprocessingml/2006/main" xmlns:w14="http://schemas.microsoft.com/office/word/2010/wordml" xmlns:w15="http://schemas.microsoft.com/office/word/2012/wordml" xmlns:wpg="http://schemas.microsoft.com/office/word/2010/wordprocessingGroup" xmlns:wpi="http://schemas.microsoft.com/office/word/2010/wordprocessingInk" xmlns:wne="http://schemas.microsoft.com/office/word/2006/wordml" xmlns:wps="http://schemas.microsoft.com/office/word/2010/wordprocessingShape" mc:Ignorable="w14 w15 wp14">
+  <w:endnote w:type="separator" w:id="-1">
+    <w:p>
+      <w:pPr>
+        <w:spacing w:after="0" w:line="240" w:lineRule="auto"/>
+      </w:pPr>
+      <w:r>
+        <w:separator/>
+      </w:r>
+    </w:p>
+  </w:endnote>
+  <w:endnote w:type="continuationSeparator" w:id="0">
+    <w:p>
+      <w:pPr>
+        <w:spacing w:after="0" w:line="240" w:lineRule="auto"/>
+      </w:pPr>
+      <w:r>
+        <w:continuationSeparator/>
+      </w:r>
+    </w:p>
+  </w:endnote>
+</w:endnotes>
+</file>
+
+<file path=word/footer1.xml><?xml version="1.0" encoding="utf-8"?>
+<w:ftr xmlns:wpc="http://schemas.microsoft.com/office/word/2010/wordprocessingCanvas" xmlns:mc="http://schemas.openxmlformats.org/markup-compatibility/2006" xmlns:o="urn:schemas-microsoft-com:office:office" xmlns:r="http://schemas.openxmlformats.org/officeDocument/2006/relationships" xmlns:m="http://schemas.openxmlformats.org/officeDocument/2006/math" xmlns:v="urn:schemas-microsoft-com:vml" xmlns:wp14="http://schemas.microsoft.com/office/word/2010/wordprocessingDrawing" xmlns:wp="http://schemas.openxmlformats.org/drawingml/2006/wordprocessingDrawing" xmlns:w10="urn:schemas-microsoft-com:office:word" xmlns:w="http://schemas.openxmlformats.org/wordprocessingml/2006/main" xmlns:w14="http://schemas.microsoft.com/office/word/2010/wordml" xmlns:w15="http://schemas.microsoft.com/office/word/2012/wordml" xmlns:wpg="http://schemas.microsoft.com/office/word/2010/wordprocessingGroup" xmlns:wpi="http://schemas.microsoft.com/office/word/2010/wordprocessingInk" xmlns:wne="http://schemas.microsoft.com/office/word/2006/wordml" xmlns:wps="http://schemas.microsoft.com/office/word/2010/wordprocessingShape" mc:Ignorable="w14 w15 wp14">
+  <w:p>
+    <w:pPr>
+      <w:pStyle w:val="Rodap"/>
+    </w:pPr>
+  </w:p>
+</w:ftr>
+</file>
+
+<file path=word/footer2.xml><?xml version="1.0" encoding="utf-8"?>
+<w:ftr xmlns:wpc="http://schemas.microsoft.com/office/word/2010/wordprocessingCanvas" xmlns:mc="http://schemas.openxmlformats.org/markup-compatibility/2006" xmlns:o="urn:schemas-microsoft-com:office:office" xmlns:r="http://schemas.openxmlformats.org/officeDocument/2006/relationships" xmlns:m="http://schemas.openxmlformats.org/officeDocument/2006/math" xmlns:v="urn:schemas-microsoft-com:vml" xmlns:wp14="http://schemas.microsoft.com/office/word/2010/wordprocessingDrawing" xmlns:wp="http://schemas.openxmlformats.org/drawingml/2006/wordprocessingDrawing" xmlns:w10="urn:schemas-microsoft-com:office:word" xmlns:w="http://schemas.openxmlformats.org/wordprocessingml/2006/main" xmlns:w14="http://schemas.microsoft.com/office/word/2010/wordml" xmlns:w15="http://schemas.microsoft.com/office/word/2012/wordml" xmlns:wpg="http://schemas.microsoft.com/office/word/2010/wordprocessingGroup" xmlns:wpi="http://schemas.microsoft.com/office/word/2010/wordprocessingInk" xmlns:wne="http://schemas.microsoft.com/office/word/2006/wordml" xmlns:wps="http://schemas.microsoft.com/office/word/2010/wordprocessingShape" mc:Ignorable="w14 w15 wp14">
+  <w:p>
+    <w:pPr>
+      <w:pStyle w:val="Rodap"/>
+    </w:pPr>
+  </w:p>
+</w:ftr>
+</file>
+
+<file path=word/footer3.xml><?xml version="1.0" encoding="utf-8"?>
+<w:ftr xmlns:wpc="http://schemas.microsoft.com/office/word/2010/wordprocessingCanvas" xmlns:mc="http://schemas.openxmlformats.org/markup-compatibility/2006" xmlns:o="urn:schemas-microsoft-com:office:office" xmlns:r="http://schemas.openxmlformats.org/officeDocument/2006/relationships" xmlns:m="http://schemas.openxmlformats.org/officeDocument/2006/math" xmlns:v="urn:schemas-microsoft-com:vml" xmlns:wp14="http://schemas.microsoft.com/office/word/2010/wordprocessingDrawing" xmlns:wp="http://schemas.openxmlformats.org/drawingml/2006/wordprocessingDrawing" xmlns:w10="urn:schemas-microsoft-com:office:word" xmlns:w="http://schemas.openxmlformats.org/wordprocessingml/2006/main" xmlns:w14="http://schemas.microsoft.com/office/word/2010/wordml" xmlns:w15="http://schemas.microsoft.com/office/word/2012/wordml" xmlns:wpg="http://schemas.microsoft.com/office/word/2010/wordprocessingGroup" xmlns:wpi="http://schemas.microsoft.com/office/word/2010/wordprocessingInk" xmlns:wne="http://schemas.microsoft.com/office/word/2006/wordml" xmlns:wps="http://schemas.microsoft.com/office/word/2010/wordprocessingShape" mc:Ignorable="w14 w15 wp14">
+  <w:p>
+    <w:pPr>
+      <w:pStyle w:val="Rodap"/>
+    </w:pPr>
+  </w:p>
+</w:ftr>
+</file>
+
+<file path=word/footnotes.xml><?xml version="1.0" encoding="utf-8"?>
+<w:footnotes xmlns:wpc="http://schemas.microsoft.com/office/word/2010/wordprocessingCanvas" xmlns:mc="http://schemas.openxmlformats.org/markup-compatibility/2006" xmlns:o="urn:schemas-microsoft-com:office:office" xmlns:r="http://schemas.openxmlformats.org/officeDocument/2006/relationships" xmlns:m="http://schemas.openxmlformats.org/officeDocument/2006/math" xmlns:v="urn:schemas-microsoft-com:vml" xmlns:wp14="http://schemas.microsoft.com/office/word/2010/wordprocessingDrawing" xmlns:wp="http://schemas.openxmlformats.org/drawingml/2006/wordprocessingDrawing" xmlns:w10="urn:schemas-microsoft-com:office:word" xmlns:w="http://schemas.openxmlformats.org/wordprocessingml/2006/main" xmlns:w14="http://schemas.microsoft.com/office/word/2010/wordml" xmlns:w15="http://schemas.microsoft.com/office/word/2012/wordml" xmlns:wpg="http://schemas.microsoft.com/office/word/2010/wordprocessingGroup" xmlns:wpi="http://schemas.microsoft.com/office/word/2010/wordprocessingInk" xmlns:wne="http://schemas.microsoft.com/office/word/2006/wordml" xmlns:wps="http://schemas.microsoft.com/office/word/2010/wordprocessingShape" mc:Ignorable="w14 w15 wp14">
+  <w:footnote w:type="separator" w:id="-1">
+    <w:p>
+      <w:pPr>
+        <w:spacing w:after="0" w:line="240" w:lineRule="auto"/>
+      </w:pPr>
+      <w:r>
+        <w:separator/>
+      </w:r>
+    </w:p>
+  </w:footnote>
+  <w:footnote w:type="continuationSeparator" w:id="0">
+    <w:p>
+      <w:pPr>
+        <w:spacing w:after="0" w:line="240" w:lineRule="auto"/>
+      </w:pPr>
+      <w:r>
+        <w:continuationSeparator/>
+      </w:r>
+    </w:p>
+  </w:footnote>
+</w:footnotes>
+</file>
+
+<file path=word/header1.xml><?xml version="1.0" encoding="utf-8"?>
+<w:hdr xmlns:wpc="http://schemas.microsoft.com/office/word/2010/wordprocessingCanvas" xmlns:mc="http://schemas.openxmlformats.org/markup-compatibility/2006" xmlns:o="urn:schemas-microsoft-com:office:office" xmlns:r="http://schemas.openxmlformats.org/officeDocument/2006/relationships" xmlns:m="http://schemas.openxmlformats.org/officeDocument/2006/math" xmlns:v="urn:schemas-microsoft-com:vml" xmlns:wp14="http://schemas.microsoft.com/office/word/2010/wordprocessingDrawing" xmlns:wp="http://schemas.openxmlformats.org/drawingml/2006/wordprocessingDrawing" xmlns:w10="urn:schemas-microsoft-com:office:word" xmlns:w="http://schemas.openxmlformats.org/wordprocessingml/2006/main" xmlns:w14="http://schemas.microsoft.com/office/word/2010/wordml" xmlns:w15="http://schemas.microsoft.com/office/word/2012/wordml" xmlns:wpg="http://schemas.microsoft.com/office/word/2010/wordprocessingGroup" xmlns:wpi="http://schemas.microsoft.com/office/word/2010/wordprocessingInk" xmlns:wne="http://schemas.microsoft.com/office/word/2006/wordml" xmlns:wps="http://schemas.microsoft.com/office/word/2010/wordprocessingShape" mc:Ignorable="w14 w15 wp14">
+  <w:p>
+    <w:pPr>
+      <w:pStyle w:val="Cabealho"/>
+    </w:pPr>
+  </w:p>
+</w:hdr>
+</file>
+
+<file path=word/header2.xml><?xml version="1.0" encoding="utf-8"?>
+<w:hdr xmlns:wpc="http://schemas.microsoft.com/office/word/2010/wordprocessingCanvas" xmlns:mc="http://schemas.openxmlformats.org/markup-compatibility/2006" xmlns:o="urn:schemas-microsoft-com:office:office" xmlns:r="http://schemas.openxmlformats.org/officeDocument/2006/relationships" xmlns:m="http://schemas.openxmlformats.org/officeDocument/2006/math" xmlns:v="urn:schemas-microsoft-com:vml" xmlns:wp14="http://schemas.microsoft.com/office/word/2010/wordprocessingDrawing" xmlns:wp="http://schemas.openxmlformats.org/drawingml/2006/wordprocessingDrawing" xmlns:w10="urn:schemas-microsoft-com:office:word" xmlns:w="http://schemas.openxmlformats.org/wordprocessingml/2006/main" xmlns:w14="http://schemas.microsoft.com/office/word/2010/wordml" xmlns:w15="http://schemas.microsoft.com/office/word/2012/wordml" xmlns:wpg="http://schemas.microsoft.com/office/word/2010/wordprocessingGroup" xmlns:wpi="http://schemas.microsoft.com/office/word/2010/wordprocessingInk" xmlns:wne="http://schemas.microsoft.com/office/word/2006/wordml" xmlns:wps="http://schemas.microsoft.com/office/word/2010/wordprocessingShape" mc:Ignorable="w14 w15 wp14">
+  <w:sdt>
+    <w:sdtPr>
+      <w:id w:val="1831638722"/>
+      <w:docPartObj>
+        <w:docPartGallery w:val="Page Numbers (Margins)"/>
+        <w:docPartUnique/>
+      </w:docPartObj>
+    </w:sdtPr>
+    <w:sdtEndPr/>
+    <w:sdtContent>
+      <w:p>
+        <w:pPr>
+          <w:pStyle w:val="Cabealho"/>
+        </w:pPr>
+        <w:r>
+          <w:rPr>
+            <w:noProof/>
+            <w:lang w:eastAsia="pt-BR"/>
+          </w:rPr>
+          <mc:AlternateContent>
+            <mc:Choice Requires="wps">
+              <w:drawing>
+                <wp:anchor distT="0" distB="0" distL="114300" distR="114300" simplePos="0" relativeHeight="251659264" behindDoc="0" locked="0" layoutInCell="0" allowOverlap="1">
+                  <wp:simplePos x="0" y="0"/>
+                  <wp:positionH relativeFrom="rightMargin">
+                    <wp:align>center</wp:align>
+                  </wp:positionH>
+                  <wp:positionV relativeFrom="margin">
+                    <wp:align>top</wp:align>
+                  </wp:positionV>
+                  <wp:extent cx="581025" cy="409575"/>
+                  <wp:effectExtent l="0" t="0" r="9525" b="9525"/>
+                  <wp:wrapNone/>
+                  <wp:docPr id="1" name="Seta para a direita 1"/>
+                  <wp:cNvGraphicFramePr>
+                    <a:graphicFrameLocks xmlns:a="http://schemas.openxmlformats.org/drawingml/2006/main"/>
+                  </wp:cNvGraphicFramePr>
+                  <a:graphic xmlns:a="http://schemas.openxmlformats.org/drawingml/2006/main">
+                    <a:graphicData uri="http://schemas.microsoft.com/office/word/2010/wordprocessingShape">
+                      <wps:wsp>
+                        <wps:cNvSpPr>
+                          <a:spLocks noChangeArrowheads="1"/>
+                        </wps:cNvSpPr>
+                        <wps:spPr bwMode="auto">
+                          <a:xfrm rot="10800000">
+                            <a:off x="0" y="0"/>
+                            <a:ext cx="581025" cy="409575"/>
+                          </a:xfrm>
+                          <a:prstGeom prst="rightArrow">
+                            <a:avLst>
+                              <a:gd name="adj1" fmla="val 50278"/>
+                              <a:gd name="adj2" fmla="val 52482"/>
+                            </a:avLst>
+                          </a:prstGeom>
+                          <a:solidFill>
+                            <a:schemeClr val="accent2"/>
+                          </a:solidFill>
+                          <a:ln>
+                            <a:noFill/>
+                          </a:ln>
+                        </wps:spPr>
+                        <wps:txbx>
+                          <w:txbxContent>
+                            <w:p>
+                              <w:pPr>
+                                <w:pStyle w:val="Rodap"/>
+                                <w:jc w:val="center"/>
+                                <w:rPr>
+                                  <w:color w:val="FFFFFF" w:themeColor="background1"/>
+                                </w:rPr>
+                              </w:pPr>
+                              <w:r>
+                                <w:fldChar w:fldCharType="begin"/>
+                              </w:r>
+                              <w:r>
+                                <w:instrText>PAGE   \* MERGEFORMAT</w:instrText>
+                              </w:r>
+                              <w:r>
+                                <w:fldChar w:fldCharType="separate"/>
+                              </w:r>
+                              <w:r>
+                                <w:rPr>
+                                  <w:noProof/>
+                                  <w:color w:val="FFFFFF" w:themeColor="background1"/>
+                                </w:rPr>
+                                <w:t>8</w:t>
+                              </w:r>
+                              <w:r>
+                                <w:rPr>
+                                  <w:color w:val="FFFFFF" w:themeColor="background1"/>
+                                </w:rPr>
+                                <w:fldChar w:fldCharType="end"/>
+                              </w:r>
+                            </w:p>
+                            <w:p/>
+                          </w:txbxContent>
+                        </wps:txbx>
+                        <wps:bodyPr rot="0" vert="horz" wrap="square" lIns="91440" tIns="0" rIns="91440" bIns="0" anchor="t" anchorCtr="0" upright="1">
+                          <a:noAutofit/>
+                        </wps:bodyPr>
+                      </wps:wsp>
+                    </a:graphicData>
+                  </a:graphic>
+                  <wp14:sizeRelH relativeFrom="page">
+                    <wp14:pctWidth>0</wp14:pctWidth>
+                  </wp14:sizeRelH>
+                  <wp14:sizeRelV relativeFrom="bottomMargin">
+                    <wp14:pctHeight>0</wp14:pctHeight>
+                  </wp14:sizeRelV>
+                </wp:anchor>
+              </w:drawing>
+            </mc:Choice>
+            <mc:Fallback>
+              <w:pict>
+                <v:shapetype id="_x0000_t13" coordsize="21600,21600" o:spt="13" adj="16200,5400" path="m@0,l@0@1,0@1,0@2@0@2@0,21600,21600,10800xe">
+                  <v:stroke joinstyle="miter"/>
+                  <v:formulas>
+                    <v:f eqn="val #0"/>
+                    <v:f eqn="val #1"/>
+                    <v:f eqn="sum height 0 #1"/>
+                    <v:f eqn="sum 10800 0 #1"/>
+                    <v:f eqn="sum width 0 #0"/>
+                    <v:f eqn="prod @4 @3 10800"/>
+                    <v:f eqn="sum width 0 @5"/>
+                  </v:formulas>
+                  <v:path o:connecttype="custom" o:connectlocs="@0,0;0,10800;@0,21600;21600,10800" o:connectangles="270,180,90,0" textboxrect="0,@1,@6,@2"/>
+                  <v:handles>
+                    <v:h position="#0,#1" xrange="0,21600" yrange="0,10800"/>
+                  </v:handles>
+                </v:shapetype>
+                <v:shape id="Seta para a direita 1" o:spid="_x0000_s1029" type="#_x0000_t13" style="position:absolute;margin-left:0;margin-top:0;width:45.75pt;height:32.25pt;rotation:180;z-index:251659264;visibility:visible;mso-wrap-style:square;mso-width-percent:0;mso-height-percent:0;mso-wrap-distance-left:9pt;mso-wrap-distance-top:0;mso-wrap-distance-right:9pt;mso-wrap-distance-bottom:0;mso-position-horizontal:center;mso-position-horizontal-relative:right-margin-area;mso-position-vertical:top;mso-position-vertical-relative:margin;mso-width-percent:0;mso-height-percent:0;mso-width-relative:page;mso-height-relative:bottom-margin-area;v-text-anchor:top" o:gfxdata="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" o:allowincell="f" adj="13609,5370" fillcolor="#c830cc [3205]" stroked="f">
+                  <v:textbox inset=",0,,0">
+                    <w:txbxContent>
+                      <w:p>
+                        <w:pPr>
+                          <w:pStyle w:val="Rodap"/>
+                          <w:jc w:val="center"/>
+                          <w:rPr>
+                            <w:color w:val="FFFFFF" w:themeColor="background1"/>
+                          </w:rPr>
+                        </w:pPr>
+                        <w:r>
+                          <w:fldChar w:fldCharType="begin"/>
+                        </w:r>
+                        <w:r>
+                          <w:instrText>PAGE   \* MERGEFORMAT</w:instrText>
+                        </w:r>
+                        <w:r>
+                          <w:fldChar w:fldCharType="separate"/>
+                        </w:r>
+                        <w:r>
+                          <w:rPr>
+                            <w:noProof/>
+                            <w:color w:val="FFFFFF" w:themeColor="background1"/>
+                          </w:rPr>
+                          <w:t>8</w:t>
+                        </w:r>
+                        <w:r>
+                          <w:rPr>
+                            <w:color w:val="FFFFFF" w:themeColor="background1"/>
+                          </w:rPr>
+                          <w:fldChar w:fldCharType="end"/>
+                        </w:r>
+                      </w:p>
+                      <w:p/>
+                    </w:txbxContent>
+                  </v:textbox>
+                  <w10:wrap anchorx="margin" anchory="margin"/>
+                </v:shape>
+              </w:pict>
+            </mc:Fallback>
+          </mc:AlternateContent>
+        </w:r>
+      </w:p>
+    </w:sdtContent>
+  </w:sdt>
+</w:hdr>
+</file>
+
+<file path=word/header3.xml><?xml version="1.0" encoding="utf-8"?>
+<w:hdr xmlns:wpc="http://schemas.microsoft.com/office/word/2010/wordprocessingCanvas" xmlns:mc="http://schemas.openxmlformats.org/markup-compatibility/2006" xmlns:o="urn:schemas-microsoft-com:office:office" xmlns:r="http://schemas.openxmlformats.org/officeDocument/2006/relationships" xmlns:m="http://schemas.openxmlformats.org/officeDocument/2006/math" xmlns:v="urn:schemas-microsoft-com:vml" xmlns:wp14="http://schemas.microsoft.com/office/word/2010/wordprocessingDrawing" xmlns:wp="http://schemas.openxmlformats.org/drawingml/2006/wordprocessingDrawing" xmlns:w10="urn:schemas-microsoft-com:office:word" xmlns:w="http://schemas.openxmlformats.org/wordprocessingml/2006/main" xmlns:w14="http://schemas.microsoft.com/office/word/2010/wordml" xmlns:w15="http://schemas.microsoft.com/office/word/2012/wordml" xmlns:wpg="http://schemas.microsoft.com/office/word/2010/wordprocessingGroup" xmlns:wpi="http://schemas.microsoft.com/office/word/2010/wordprocessingInk" xmlns:wne="http://schemas.microsoft.com/office/word/2006/wordml" xmlns:wps="http://schemas.microsoft.com/office/word/2010/wordprocessingShape" mc:Ignorable="w14 w15 wp14">
+  <w:p>
+    <w:pPr>
+      <w:pStyle w:val="Cabealho"/>
+    </w:pPr>
+  </w:p>
+</w:hdr>
 </file>
 
 <file path=word/numbering.xml><?xml version="1.0" encoding="utf-8"?>
@@ -1786,7 +3769,7 @@
         <w:rFonts w:hint="default"/>
       </w:rPr>
     </w:lvl>
-    <w:lvl w:ilvl="1" w:tplc="04160019" w:tentative="1">
+    <w:lvl w:ilvl="1" w:tplc="04160019">
       <w:start w:val="1"/>
       <w:numFmt w:val="lowerLetter"/>
       <w:lvlText w:val="%2."/>
@@ -2054,6 +4037,95 @@
       </w:rPr>
     </w:lvl>
     <w:lvl w:ilvl="1" w:tplc="04160019" w:tentative="1">
+      <w:start w:val="1"/>
+      <w:numFmt w:val="lowerLetter"/>
+      <w:lvlText w:val="%2."/>
+      <w:lvlJc w:val="left"/>
+      <w:pPr>
+        <w:ind w:left="1440" w:hanging="360"/>
+      </w:pPr>
+    </w:lvl>
+    <w:lvl w:ilvl="2" w:tplc="0416001B" w:tentative="1">
+      <w:start w:val="1"/>
+      <w:numFmt w:val="lowerRoman"/>
+      <w:lvlText w:val="%3."/>
+      <w:lvlJc w:val="right"/>
+      <w:pPr>
+        <w:ind w:left="2160" w:hanging="180"/>
+      </w:pPr>
+    </w:lvl>
+    <w:lvl w:ilvl="3" w:tplc="0416000F" w:tentative="1">
+      <w:start w:val="1"/>
+      <w:numFmt w:val="decimal"/>
+      <w:lvlText w:val="%4."/>
+      <w:lvlJc w:val="left"/>
+      <w:pPr>
+        <w:ind w:left="2880" w:hanging="360"/>
+      </w:pPr>
+    </w:lvl>
+    <w:lvl w:ilvl="4" w:tplc="04160019" w:tentative="1">
+      <w:start w:val="1"/>
+      <w:numFmt w:val="lowerLetter"/>
+      <w:lvlText w:val="%5."/>
+      <w:lvlJc w:val="left"/>
+      <w:pPr>
+        <w:ind w:left="3600" w:hanging="360"/>
+      </w:pPr>
+    </w:lvl>
+    <w:lvl w:ilvl="5" w:tplc="0416001B" w:tentative="1">
+      <w:start w:val="1"/>
+      <w:numFmt w:val="lowerRoman"/>
+      <w:lvlText w:val="%6."/>
+      <w:lvlJc w:val="right"/>
+      <w:pPr>
+        <w:ind w:left="4320" w:hanging="180"/>
+      </w:pPr>
+    </w:lvl>
+    <w:lvl w:ilvl="6" w:tplc="0416000F" w:tentative="1">
+      <w:start w:val="1"/>
+      <w:numFmt w:val="decimal"/>
+      <w:lvlText w:val="%7."/>
+      <w:lvlJc w:val="left"/>
+      <w:pPr>
+        <w:ind w:left="5040" w:hanging="360"/>
+      </w:pPr>
+    </w:lvl>
+    <w:lvl w:ilvl="7" w:tplc="04160019" w:tentative="1">
+      <w:start w:val="1"/>
+      <w:numFmt w:val="lowerLetter"/>
+      <w:lvlText w:val="%8."/>
+      <w:lvlJc w:val="left"/>
+      <w:pPr>
+        <w:ind w:left="5760" w:hanging="360"/>
+      </w:pPr>
+    </w:lvl>
+    <w:lvl w:ilvl="8" w:tplc="0416001B" w:tentative="1">
+      <w:start w:val="1"/>
+      <w:numFmt w:val="lowerRoman"/>
+      <w:lvlText w:val="%9."/>
+      <w:lvlJc w:val="right"/>
+      <w:pPr>
+        <w:ind w:left="6480" w:hanging="180"/>
+      </w:pPr>
+    </w:lvl>
+  </w:abstractNum>
+  <w:abstractNum w:abstractNumId="4" w15:restartNumberingAfterBreak="0">
+    <w:nsid w:val="7D642FD2"/>
+    <w:multiLevelType w:val="hybridMultilevel"/>
+    <w:tmpl w:val="3894F58E"/>
+    <w:lvl w:ilvl="0" w:tplc="0416000F">
+      <w:start w:val="1"/>
+      <w:numFmt w:val="decimal"/>
+      <w:lvlText w:val="%1."/>
+      <w:lvlJc w:val="left"/>
+      <w:pPr>
+        <w:ind w:left="720" w:hanging="360"/>
+      </w:pPr>
+      <w:rPr>
+        <w:rFonts w:hint="default"/>
+      </w:rPr>
+    </w:lvl>
+    <w:lvl w:ilvl="1" w:tplc="04160019">
       <w:start w:val="1"/>
       <w:numFmt w:val="lowerLetter"/>
       <w:lvlText w:val="%2."/>
@@ -2137,6 +4209,9 @@
   </w:num>
   <w:num w:numId="4">
     <w:abstractNumId w:val="3"/>
+  </w:num>
+  <w:num w:numId="5">
+    <w:abstractNumId w:val="4"/>
   </w:num>
 </w:numbering>
 </file>
@@ -3176,6 +5251,75 @@
       <w:u w:val="single"/>
     </w:rPr>
   </w:style>
+  <w:style w:type="paragraph" w:styleId="Sumrio1">
+    <w:name w:val="toc 1"/>
+    <w:basedOn w:val="Normal"/>
+    <w:next w:val="Normal"/>
+    <w:autoRedefine/>
+    <w:uiPriority w:val="39"/>
+    <w:unhideWhenUsed/>
+    <w:rsid w:val="0040017A"/>
+    <w:pPr>
+      <w:spacing w:after="100"/>
+    </w:pPr>
+  </w:style>
+  <w:style w:type="paragraph" w:styleId="Sumrio2">
+    <w:name w:val="toc 2"/>
+    <w:basedOn w:val="Normal"/>
+    <w:next w:val="Normal"/>
+    <w:autoRedefine/>
+    <w:uiPriority w:val="39"/>
+    <w:unhideWhenUsed/>
+    <w:rsid w:val="0040017A"/>
+    <w:pPr>
+      <w:spacing w:after="100"/>
+      <w:ind w:left="210"/>
+    </w:pPr>
+  </w:style>
+  <w:style w:type="paragraph" w:styleId="Cabealho">
+    <w:name w:val="header"/>
+    <w:basedOn w:val="Normal"/>
+    <w:link w:val="CabealhoChar"/>
+    <w:uiPriority w:val="99"/>
+    <w:unhideWhenUsed/>
+    <w:rsid w:val="00065320"/>
+    <w:pPr>
+      <w:tabs>
+        <w:tab w:val="center" w:pos="4252"/>
+        <w:tab w:val="right" w:pos="8504"/>
+      </w:tabs>
+      <w:spacing w:after="0" w:line="240" w:lineRule="auto"/>
+    </w:pPr>
+  </w:style>
+  <w:style w:type="character" w:customStyle="1" w:styleId="CabealhoChar">
+    <w:name w:val="Cabeçalho Char"/>
+    <w:basedOn w:val="Fontepargpadro"/>
+    <w:link w:val="Cabealho"/>
+    <w:uiPriority w:val="99"/>
+    <w:rsid w:val="00065320"/>
+  </w:style>
+  <w:style w:type="paragraph" w:styleId="Rodap">
+    <w:name w:val="footer"/>
+    <w:basedOn w:val="Normal"/>
+    <w:link w:val="RodapChar"/>
+    <w:uiPriority w:val="99"/>
+    <w:unhideWhenUsed/>
+    <w:rsid w:val="00065320"/>
+    <w:pPr>
+      <w:tabs>
+        <w:tab w:val="center" w:pos="4252"/>
+        <w:tab w:val="right" w:pos="8504"/>
+      </w:tabs>
+      <w:spacing w:after="0" w:line="240" w:lineRule="auto"/>
+    </w:pPr>
+  </w:style>
+  <w:style w:type="character" w:customStyle="1" w:styleId="RodapChar">
+    <w:name w:val="Rodapé Char"/>
+    <w:basedOn w:val="Fontepargpadro"/>
+    <w:link w:val="Rodap"/>
+    <w:uiPriority w:val="99"/>
+    <w:rsid w:val="00065320"/>
+  </w:style>
 </w:styles>
 </file>
 
@@ -3467,7 +5611,7 @@
 </file>
 
 <file path=customXml/itemProps2.xml><?xml version="1.0" encoding="utf-8"?>
-<ds:datastoreItem xmlns:ds="http://schemas.openxmlformats.org/officeDocument/2006/customXml" ds:itemID="{59A3E191-EF12-4550-9882-997DEE5548DA}">
+<ds:datastoreItem xmlns:ds="http://schemas.openxmlformats.org/officeDocument/2006/customXml" ds:itemID="{2AFA9539-91EA-4EB4-B90F-BC7D95F67907}">
   <ds:schemaRefs>
     <ds:schemaRef ds:uri="http://schemas.openxmlformats.org/officeDocument/2006/bibliography"/>
   </ds:schemaRefs>

</xml_diff>